<commit_message>
Fixed link to repo.
</commit_message>
<xml_diff>
--- a/3 term/Structures and Algorithms/Lab 3/ЛР3.docx
+++ b/3 term/Structures and Algorithms/Lab 3/ЛР3.docx
@@ -730,7 +730,7 @@
     </w:p>
     <w:tbl>
       <w:tblPr>
-        <w:tblStyle w:val="850"/>
+        <w:tblStyle w:val="852"/>
         <w:tblW w:w="9921" w:type="dxa"/>
         <w:tblBorders/>
         <w:tblLayout w:type="fixed"/>
@@ -1290,6 +1290,14 @@
           <w:lang w:val="ru-RU"/>
         </w:rPr>
         <w:t xml:space="preserve">3</w:t>
+      </w:r>
+      <w:r>
+        <w:rPr>
+          <w:rFonts w:ascii="Times New Roman" w:hAnsi="Times New Roman" w:cs="Times New Roman"/>
+          <w:sz w:val="28"/>
+          <w:szCs w:val="24"/>
+          <w:lang w:val="ru-RU"/>
+        </w:rPr>
       </w:r>
       <w:r>
         <w:rPr>
@@ -4574,6 +4582,13 @@
           <w:lang w:val="ru-RU"/>
         </w:rPr>
       </w:r>
+      <w:r>
+        <w:rPr>
+          <w:rFonts w:ascii="Times New Roman" w:hAnsi="Times New Roman" w:cs="Times New Roman"/>
+          <w:sz w:val="28"/>
+          <w:lang w:val="ru-RU"/>
+        </w:rPr>
+      </w:r>
     </w:p>
     <w:p>
       <w:pPr>
@@ -4953,7 +4968,7 @@
     </w:p>
     <w:p>
       <w:pPr>
-        <w:pStyle w:val="851"/>
+        <w:pStyle w:val="853"/>
         <w:numPr>
           <w:ilvl w:val="0"/>
           <w:numId w:val="1"/>
@@ -4976,6 +4991,14 @@
           <w:lang w:val="ru-RU"/>
         </w:rPr>
         <w:t xml:space="preserve">Освоить хеш-функцию и хеш-таблица</w:t>
+      </w:r>
+      <w:r>
+        <w:rPr>
+          <w:rFonts w:ascii="Times New Roman" w:hAnsi="Times New Roman" w:cs="Times New Roman"/>
+          <w:sz w:val="28"/>
+          <w:szCs w:val="28"/>
+          <w:lang w:val="ru-RU"/>
+        </w:rPr>
       </w:r>
       <w:r>
         <w:rPr>
@@ -5068,7 +5091,7 @@
     </w:p>
     <w:p>
       <w:pPr>
-        <w:pStyle w:val="851"/>
+        <w:pStyle w:val="853"/>
         <w:numPr>
           <w:ilvl w:val="0"/>
           <w:numId w:val="9"/>
@@ -5093,7 +5116,7 @@
     </w:p>
     <w:p>
       <w:pPr>
-        <w:pStyle w:val="851"/>
+        <w:pStyle w:val="853"/>
         <w:numPr>
           <w:ilvl w:val="0"/>
           <w:numId w:val="9"/>
@@ -5125,6 +5148,7 @@
           <w:lang w:val="ru-RU"/>
         </w:rPr>
       </w:r>
+      <w:r/>
     </w:p>
     <w:p>
       <w:pPr>
@@ -5229,17 +5253,8 @@
           <w:b/>
           <w:bCs/>
           <w:sz w:val="28"/>
-          <w:szCs w:val="24"/>
-          <w:lang w:val="ru-RU"/>
-        </w:rPr>
-      </w:r>
-      <w:r>
-        <w:rPr>
-          <w:rFonts w:ascii="Times New Roman" w:hAnsi="Times New Roman" w:cs="Times New Roman"/>
-          <w:b/>
-          <w:bCs/>
-          <w:sz w:val="28"/>
-          <w:szCs w:val="24"/>
+          <w:szCs w:val="28"/>
+          <w:u w:val="single"/>
           <w:lang w:val="ru-RU"/>
         </w:rPr>
       </w:r>
@@ -5388,6 +5403,15 @@
           <w:lang w:val="ru-RU"/>
         </w:rPr>
       </w:r>
+      <w:r>
+        <w:rPr>
+          <w:rFonts w:ascii="Times New Roman" w:hAnsi="Times New Roman" w:cs="Times New Roman"/>
+          <w:color w:val="000000"/>
+          <w:sz w:val="28"/>
+          <w:szCs w:val="28"/>
+          <w:lang w:val="ru-RU"/>
+        </w:rPr>
+      </w:r>
     </w:p>
     <w:p>
       <w:pPr>
@@ -5423,13 +5447,7 @@
           <w:lang w:val="ru-RU"/>
         </w:rPr>
       </w:r>
-      <w:r/>
-    </w:p>
-    <w:p>
-      <w:pPr>
-        <w:pBdr/>
-        <w:spacing w:after="0" w:line="240" w:lineRule="auto"/>
-        <w:ind w:right="-173"/>
+      <w:r>
         <w:rPr>
           <w:rFonts w:ascii="Times New Roman" w:hAnsi="Times New Roman" w:cs="Times New Roman"/>
           <w:color w:val="000000"/>
@@ -5438,6 +5456,21 @@
           <w:highlight w:val="none"/>
           <w:lang w:val="ru-RU"/>
         </w:rPr>
+      </w:r>
+    </w:p>
+    <w:p>
+      <w:pPr>
+        <w:pBdr/>
+        <w:spacing w:after="0" w:line="240" w:lineRule="auto"/>
+        <w:ind w:right="-173"/>
+        <w:rPr>
+          <w:rFonts w:ascii="Times New Roman" w:hAnsi="Times New Roman" w:cs="Times New Roman"/>
+          <w:color w:val="000000"/>
+          <w:sz w:val="28"/>
+          <w:szCs w:val="28"/>
+          <w:highlight w:val="none"/>
+          <w:lang w:val="ru-RU"/>
+        </w:rPr>
       </w:pPr>
       <w:r>
         <w:rPr>
@@ -5460,6 +5493,16 @@
           <w:lang w:val="ru-RU"/>
         </w:rPr>
       </w:r>
+      <w:r>
+        <w:rPr>
+          <w:rFonts w:ascii="Times New Roman" w:hAnsi="Times New Roman" w:cs="Times New Roman"/>
+          <w:color w:val="000000"/>
+          <w:sz w:val="28"/>
+          <w:szCs w:val="28"/>
+          <w:highlight w:val="none"/>
+          <w:lang w:val="ru-RU"/>
+        </w:rPr>
+      </w:r>
     </w:p>
     <w:p>
       <w:pPr>
@@ -5489,8 +5532,7 @@
           <w:rFonts w:ascii="Times New Roman" w:hAnsi="Times New Roman" w:cs="Times New Roman"/>
           <w:color w:val="000000"/>
           <w:sz w:val="28"/>
-          <w:szCs w:val="24"/>
-          <w:highlight w:val="none"/>
+          <w:szCs w:val="28"/>
           <w:lang w:val="ru-RU"/>
         </w:rPr>
       </w:r>
@@ -5530,6 +5572,180 @@
         <w:t xml:space="preserve">Исходный код</w:t>
       </w:r>
       <w:r>
+        <w:rPr>
+          <w:rFonts w:ascii="Times New Roman" w:hAnsi="Times New Roman" w:cs="Times New Roman"/>
+          <w:b/>
+          <w:bCs/>
+          <w:sz w:val="28"/>
+          <w:szCs w:val="28"/>
+          <w:lang w:val="ru-RU"/>
+        </w:rPr>
+      </w:r>
+      <w:r>
+        <w:rPr>
+          <w:rFonts w:ascii="Times New Roman" w:hAnsi="Times New Roman" w:cs="Times New Roman"/>
+          <w:b/>
+          <w:bCs/>
+          <w:sz w:val="28"/>
+          <w:szCs w:val="28"/>
+          <w:lang w:val="ru-RU"/>
+        </w:rPr>
+      </w:r>
+    </w:p>
+    <w:p>
+      <w:pPr>
+        <w:pBdr/>
+        <w:spacing/>
+        <w:ind w:right="-166"/>
+        <w:rPr>
+          <w:rFonts w:ascii="Times New Roman" w:hAnsi="Times New Roman" w:cs="Times New Roman"/>
+          <w:b w:val="0"/>
+          <w:bCs w:val="0"/>
+          <w:sz w:val="28"/>
+          <w:szCs w:val="28"/>
+          <w:lang w:val="ru-RU"/>
+        </w:rPr>
+      </w:pPr>
+      <w:r>
+        <w:rPr>
+          <w:rFonts w:ascii="Times New Roman" w:hAnsi="Times New Roman" w:cs="Times New Roman"/>
+          <w:b w:val="0"/>
+          <w:bCs w:val="0"/>
+          <w:sz w:val="28"/>
+          <w:szCs w:val="24"/>
+          <w:lang w:val="ru-RU"/>
+        </w:rPr>
+      </w:r>
+      <w:r>
+        <w:rPr>
+          <w:rFonts w:ascii="Times New Roman" w:hAnsi="Times New Roman" w:cs="Times New Roman"/>
+          <w:b w:val="0"/>
+          <w:bCs w:val="0"/>
+          <w:sz w:val="28"/>
+          <w:szCs w:val="24"/>
+          <w:lang w:val="ru-RU"/>
+        </w:rPr>
+        <w:t xml:space="preserve">Исходный код программы доступен по ссылке:</w:t>
+      </w:r>
+      <w:r>
+        <w:rPr>
+          <w:rFonts w:ascii="Times New Roman" w:hAnsi="Times New Roman" w:cs="Times New Roman"/>
+          <w:b w:val="0"/>
+          <w:bCs w:val="0"/>
+          <w:sz w:val="28"/>
+          <w:szCs w:val="28"/>
+          <w:lang w:val="ru-RU"/>
+        </w:rPr>
+      </w:r>
+      <w:r>
+        <w:rPr>
+          <w:rFonts w:ascii="Times New Roman" w:hAnsi="Times New Roman" w:cs="Times New Roman"/>
+          <w:b w:val="0"/>
+          <w:bCs w:val="0"/>
+          <w:sz w:val="28"/>
+          <w:szCs w:val="28"/>
+          <w:lang w:val="ru-RU"/>
+        </w:rPr>
+      </w:r>
+    </w:p>
+    <w:p>
+      <w:pPr>
+        <w:pBdr/>
+        <w:spacing/>
+        <w:ind w:right="-166"/>
+        <w:rPr>
+          <w:rFonts w:ascii="JetBrains Mono" w:hAnsi="JetBrains Mono" w:cs="JetBrains Mono"/>
+          <w:b/>
+          <w:bCs/>
+          <w:sz w:val="24"/>
+          <w:szCs w:val="24"/>
+        </w:rPr>
+      </w:pPr>
+      <w:r>
+        <w:rPr>
+          <w:rFonts w:ascii="JetBrains Mono" w:hAnsi="JetBrains Mono" w:eastAsia="JetBrains Mono" w:cs="JetBrains Mono"/>
+          <w:b/>
+          <w:bCs/>
+          <w:sz w:val="24"/>
+          <w:szCs w:val="24"/>
+          <w:lang w:val="ru-RU"/>
+        </w:rPr>
+      </w:r>
+      <w:r>
+        <w:rPr>
+          <w:rFonts w:ascii="JetBrains Mono" w:hAnsi="JetBrains Mono" w:eastAsia="JetBrains Mono" w:cs="JetBrains Mono"/>
+          <w:b/>
+          <w:bCs/>
+          <w:sz w:val="24"/>
+          <w:szCs w:val="24"/>
+          <w:lang w:val="ru-RU"/>
+        </w:rPr>
+        <w:t xml:space="preserve">https://github.com/n0emo/uni/tree/main/3%20term/Structures%20and%20Algorithms/Lab%203</w:t>
+      </w:r>
+      <w:r>
+        <w:rPr>
+          <w:rFonts w:ascii="JetBrains Mono" w:hAnsi="JetBrains Mono" w:cs="JetBrains Mono"/>
+          <w:b/>
+          <w:bCs/>
+          <w:sz w:val="24"/>
+          <w:szCs w:val="24"/>
+        </w:rPr>
+      </w:r>
+      <w:r>
+        <w:rPr>
+          <w:rFonts w:ascii="JetBrains Mono" w:hAnsi="JetBrains Mono" w:cs="JetBrains Mono"/>
+          <w:b/>
+          <w:bCs/>
+          <w:sz w:val="24"/>
+          <w:szCs w:val="24"/>
+        </w:rPr>
+      </w:r>
+    </w:p>
+    <w:p>
+      <w:pPr>
+        <w:pBdr/>
+        <w:spacing w:after="0" w:line="20" w:lineRule="atLeast"/>
+        <w:ind w:right="-166" w:firstLine="0" w:left="709"/>
+        <w:jc w:val="both"/>
+        <w:rPr>
+          <w:rFonts w:ascii="Times New Roman" w:hAnsi="Times New Roman" w:cs="Times New Roman"/>
+          <w:sz w:val="28"/>
+          <w:szCs w:val="28"/>
+          <w:lang w:val="ru-RU"/>
+        </w:rPr>
+      </w:pPr>
+      <w:r>
+        <w:rPr>
+          <w:rFonts w:ascii="Times New Roman" w:hAnsi="Times New Roman" w:cs="Times New Roman"/>
+          <w:sz w:val="28"/>
+          <w:szCs w:val="28"/>
+          <w:highlight w:val="none"/>
+          <w:lang w:val="ru-RU"/>
+        </w:rPr>
+      </w:r>
+      <w:r>
+        <w:rPr>
+          <w:rFonts w:ascii="Times New Roman" w:hAnsi="Times New Roman" w:cs="Times New Roman"/>
+          <w:sz w:val="28"/>
+          <w:szCs w:val="28"/>
+          <w:lang w:val="ru-RU"/>
+        </w:rPr>
+      </w:r>
+      <w:r>
+        <w:rPr>
+          <w:rFonts w:ascii="Times New Roman" w:hAnsi="Times New Roman" w:cs="Times New Roman"/>
+          <w:sz w:val="28"/>
+          <w:szCs w:val="28"/>
+          <w:lang w:val="ru-RU"/>
+        </w:rPr>
+      </w:r>
+    </w:p>
+    <w:p>
+      <w:pPr>
+        <w:pBdr/>
+        <w:shd w:val="nil" w:color="auto"/>
+        <w:spacing/>
+        <w:ind/>
         <w:rPr>
           <w:rFonts w:ascii="Times New Roman" w:hAnsi="Times New Roman" w:cs="Times New Roman"/>
           <w:b/>
@@ -5539,53 +5755,7 @@
           <w:highlight w:val="none"/>
           <w:lang w:val="ru-RU"/>
         </w:rPr>
-      </w:r>
-      <w:r>
-        <w:rPr>
-          <w:rFonts w:ascii="Times New Roman" w:hAnsi="Times New Roman" w:cs="Times New Roman"/>
-          <w:b/>
-          <w:bCs/>
-          <w:sz w:val="28"/>
-          <w:szCs w:val="28"/>
-          <w:lang w:val="ru-RU"/>
-        </w:rPr>
-      </w:r>
-    </w:p>
-    <w:p>
-      <w:pPr>
-        <w:pBdr/>
-        <w:spacing/>
-        <w:ind w:right="-166"/>
-        <w:rPr>
-          <w:rFonts w:ascii="Times New Roman" w:hAnsi="Times New Roman" w:cs="Times New Roman"/>
-          <w:b w:val="0"/>
-          <w:bCs w:val="0"/>
-          <w:sz w:val="28"/>
-          <w:szCs w:val="28"/>
-          <w:lang w:val="ru-RU"/>
-        </w:rPr>
-      </w:pPr>
-      <w:r>
-        <w:rPr>
-          <w:rFonts w:ascii="Times New Roman" w:hAnsi="Times New Roman" w:cs="Times New Roman"/>
-          <w:b w:val="0"/>
-          <w:bCs w:val="0"/>
-          <w:sz w:val="28"/>
-          <w:szCs w:val="24"/>
-          <w:lang w:val="ru-RU"/>
-        </w:rPr>
-      </w:r>
-      <w:r>
-        <w:rPr>
-          <w:rFonts w:ascii="Times New Roman" w:hAnsi="Times New Roman" w:cs="Times New Roman"/>
-          <w:b w:val="0"/>
-          <w:bCs w:val="0"/>
-          <w:sz w:val="28"/>
-          <w:szCs w:val="24"/>
-          <w:lang w:val="ru-RU"/>
-        </w:rPr>
-        <w:t xml:space="preserve">Исходный код программы доступен по ссылке:</w:t>
-      </w:r>
+      </w:pPr>
       <w:r>
         <w:rPr>
           <w:rFonts w:ascii="Times New Roman" w:hAnsi="Times New Roman" w:cs="Times New Roman"/>
@@ -5600,115 +5770,16 @@
       <w:r>
         <w:rPr>
           <w:rFonts w:ascii="Times New Roman" w:hAnsi="Times New Roman" w:cs="Times New Roman"/>
-          <w:b w:val="0"/>
-          <w:bCs w:val="0"/>
-          <w:sz w:val="28"/>
-          <w:szCs w:val="28"/>
-          <w:lang w:val="ru-RU"/>
-        </w:rPr>
-      </w:r>
-    </w:p>
-    <w:p>
-      <w:pPr>
-        <w:pBdr/>
-        <w:spacing/>
-        <w:ind w:right="-166"/>
-        <w:rPr>
-          <w:rFonts w:ascii="JetBrains Mono" w:hAnsi="JetBrains Mono" w:cs="JetBrains Mono"/>
           <w:b/>
           <w:bCs/>
-          <w:sz w:val="24"/>
-          <w:szCs w:val="24"/>
-        </w:rPr>
-      </w:pPr>
-      <w:r>
-        <w:rPr>
-          <w:rFonts w:ascii="JetBrains Mono" w:hAnsi="JetBrains Mono" w:eastAsia="JetBrains Mono" w:cs="JetBrains Mono"/>
-          <w:b/>
-          <w:bCs/>
-          <w:sz w:val="24"/>
-          <w:szCs w:val="24"/>
-          <w:lang w:val="ru-RU"/>
-        </w:rPr>
-      </w:r>
-      <w:r>
-        <w:rPr>
-          <w:rFonts w:ascii="JetBrains Mono" w:hAnsi="JetBrains Mono" w:eastAsia="JetBrains Mono" w:cs="JetBrains Mono"/>
-          <w:b/>
-          <w:bCs/>
-          <w:sz w:val="24"/>
-          <w:szCs w:val="24"/>
-          <w:lang w:val="ru-RU"/>
-        </w:rPr>
-        <w:t xml:space="preserve">https://github.com/n0emo/uni/tree/main/3%20term/Structures%20and%20Algorithms/Lab%201</w:t>
-      </w:r>
-      <w:r>
-        <w:rPr>
-          <w:rFonts w:ascii="JetBrains Mono" w:hAnsi="JetBrains Mono" w:eastAsia="JetBrains Mono" w:cs="JetBrains Mono"/>
-          <w:b/>
-          <w:bCs/>
-          <w:sz w:val="24"/>
-          <w:szCs w:val="24"/>
-          <w:highlight w:val="none"/>
-          <w:lang w:val="ru-RU"/>
-        </w:rPr>
-      </w:r>
-      <w:r>
-        <w:rPr>
-          <w:rFonts w:ascii="JetBrains Mono" w:hAnsi="JetBrains Mono" w:cs="JetBrains Mono"/>
-          <w:b/>
-          <w:bCs/>
-          <w:sz w:val="24"/>
-          <w:szCs w:val="24"/>
-        </w:rPr>
-      </w:r>
-    </w:p>
-    <w:p>
-      <w:pPr>
-        <w:pBdr/>
-        <w:spacing w:after="0" w:line="20" w:lineRule="atLeast"/>
-        <w:ind w:right="-166" w:firstLine="0" w:left="709"/>
-        <w:jc w:val="both"/>
-        <w:rPr>
-          <w:rFonts w:ascii="Times New Roman" w:hAnsi="Times New Roman" w:cs="Times New Roman"/>
-          <w:sz w:val="28"/>
-          <w:szCs w:val="28"/>
-          <w:lang w:val="ru-RU"/>
-        </w:rPr>
-      </w:pPr>
-      <w:r>
-        <w:rPr>
-          <w:rFonts w:ascii="Times New Roman" w:hAnsi="Times New Roman" w:cs="Times New Roman"/>
           <w:sz w:val="28"/>
           <w:szCs w:val="28"/>
           <w:highlight w:val="none"/>
           <w:lang w:val="ru-RU"/>
         </w:rPr>
+        <w:t xml:space="preserve">Результаты тестов</w:t>
       </w:r>
       <w:r>
-        <w:rPr>
-          <w:rFonts w:ascii="Times New Roman" w:hAnsi="Times New Roman" w:cs="Times New Roman"/>
-          <w:sz w:val="28"/>
-          <w:szCs w:val="28"/>
-          <w:highlight w:val="none"/>
-          <w:lang w:val="ru-RU"/>
-        </w:rPr>
-      </w:r>
-      <w:r>
-        <w:rPr>
-          <w:rFonts w:ascii="Times New Roman" w:hAnsi="Times New Roman" w:cs="Times New Roman"/>
-          <w:sz w:val="28"/>
-          <w:szCs w:val="28"/>
-          <w:lang w:val="ru-RU"/>
-        </w:rPr>
-      </w:r>
-    </w:p>
-    <w:p>
-      <w:pPr>
-        <w:pBdr/>
-        <w:shd w:val="nil"/>
-        <w:spacing/>
-        <w:ind/>
         <w:rPr>
           <w:rFonts w:ascii="Times New Roman" w:hAnsi="Times New Roman" w:cs="Times New Roman"/>
           <w:b/>
@@ -5718,7 +5789,7 @@
           <w:highlight w:val="none"/>
           <w:lang w:val="ru-RU"/>
         </w:rPr>
-      </w:pPr>
+      </w:r>
       <w:r>
         <w:rPr>
           <w:rFonts w:ascii="Times New Roman" w:hAnsi="Times New Roman" w:cs="Times New Roman"/>
@@ -5730,6 +5801,77 @@
           <w:lang w:val="ru-RU"/>
         </w:rPr>
       </w:r>
+    </w:p>
+    <w:p>
+      <w:pPr>
+        <w:pBdr/>
+        <w:shd w:val="nil" w:color="000000"/>
+        <w:spacing/>
+        <w:ind/>
+        <w:rPr>
+          <w:rFonts w:ascii="Times New Roman" w:hAnsi="Times New Roman" w:cs="Times New Roman"/>
+          <w:b w:val="0"/>
+          <w:bCs w:val="0"/>
+          <w:sz w:val="28"/>
+          <w:szCs w:val="28"/>
+          <w:highlight w:val="none"/>
+        </w:rPr>
+      </w:pPr>
+      <w:r>
+        <w:rPr>
+          <w:rFonts w:ascii="Times New Roman" w:hAnsi="Times New Roman" w:cs="Times New Roman"/>
+          <w:b w:val="0"/>
+          <w:bCs w:val="0"/>
+          <w:sz w:val="28"/>
+          <w:szCs w:val="28"/>
+          <w:highlight w:val="none"/>
+          <w:lang w:val="ru-RU"/>
+        </w:rPr>
+        <w:t xml:space="preserve">Ниже приведены графики, отображающие результат</w:t>
+      </w:r>
+      <w:r>
+        <w:rPr>
+          <w:rFonts w:ascii="Times New Roman" w:hAnsi="Times New Roman" w:cs="Times New Roman"/>
+          <w:b w:val="0"/>
+          <w:bCs w:val="0"/>
+          <w:sz w:val="28"/>
+          <w:szCs w:val="28"/>
+          <w:highlight w:val="none"/>
+          <w:lang w:val="ru-RU"/>
+        </w:rPr>
+        <w:t xml:space="preserve">ы тестов, проведённые на языке программирования FORTRAN с помощью С-интерфейса. На первом графике отображён рост количества коллизий с добавлением элементов в таблицу. На втором графике время добавления некоторого количества элементов в таблицу в секундах.</w:t>
+      </w:r>
+      <w:r>
+        <w:rPr>
+          <w:rFonts w:ascii="Times New Roman" w:hAnsi="Times New Roman" w:cs="Times New Roman"/>
+          <w:b w:val="0"/>
+          <w:bCs w:val="0"/>
+          <w:sz w:val="28"/>
+          <w:szCs w:val="28"/>
+          <w:highlight w:val="none"/>
+        </w:rPr>
+      </w:r>
+      <w:r>
+        <w:rPr>
+          <w:rFonts w:ascii="Times New Roman" w:hAnsi="Times New Roman" w:cs="Times New Roman"/>
+          <w:b w:val="0"/>
+          <w:bCs w:val="0"/>
+          <w:sz w:val="28"/>
+          <w:szCs w:val="28"/>
+          <w:highlight w:val="none"/>
+        </w:rPr>
+      </w:r>
+    </w:p>
+    <w:p>
+      <w:pPr>
+        <w:pBdr/>
+        <w:spacing/>
+        <w:ind w:right="-166"/>
+        <w:jc w:val="center"/>
+        <w:rPr>
+          <w:highlight w:val="none"/>
+        </w:rPr>
+      </w:pPr>
       <w:r>
         <w:rPr>
           <w:rFonts w:ascii="Times New Roman" w:hAnsi="Times New Roman" w:cs="Times New Roman"/>
@@ -5740,9 +5882,23 @@
           <w:highlight w:val="none"/>
           <w:lang w:val="ru-RU"/>
         </w:rPr>
-        <w:t xml:space="preserve">Результаты тестов</w:t>
       </w:r>
       <w:r>
+        <w:rPr>
+          <w:highlight w:val="none"/>
+        </w:rPr>
+      </w:r>
+      <w:r>
+        <w:rPr>
+          <w:highlight w:val="none"/>
+        </w:rPr>
+      </w:r>
+    </w:p>
+    <w:p>
+      <w:pPr>
+        <w:pBdr/>
+        <w:spacing/>
+        <w:ind w:right="-166"/>
         <w:rPr>
           <w:rFonts w:ascii="Times New Roman" w:hAnsi="Times New Roman" w:cs="Times New Roman"/>
           <w:b/>
@@ -5752,7 +5908,7 @@
           <w:highlight w:val="none"/>
           <w:lang w:val="ru-RU"/>
         </w:rPr>
-      </w:r>
+      </w:pPr>
       <w:r>
         <w:rPr>
           <w:rFonts w:ascii="Times New Roman" w:hAnsi="Times New Roman" w:cs="Times New Roman"/>
@@ -5775,55 +5931,6 @@
           <w:lang w:val="ru-RU"/>
         </w:rPr>
       </w:r>
-    </w:p>
-    <w:p>
-      <w:pPr>
-        <w:pBdr/>
-        <w:shd w:val="nil" w:color="000000"/>
-        <w:spacing/>
-        <w:ind/>
-        <w:rPr>
-          <w:rFonts w:ascii="Times New Roman" w:hAnsi="Times New Roman" w:cs="Times New Roman"/>
-          <w:b w:val="0"/>
-          <w:bCs w:val="0"/>
-          <w:sz w:val="28"/>
-          <w:szCs w:val="28"/>
-          <w:highlight w:val="none"/>
-        </w:rPr>
-      </w:pPr>
-      <w:r>
-        <w:rPr>
-          <w:rFonts w:ascii="Times New Roman" w:hAnsi="Times New Roman" w:cs="Times New Roman"/>
-          <w:b w:val="0"/>
-          <w:bCs w:val="0"/>
-          <w:sz w:val="28"/>
-          <w:szCs w:val="28"/>
-          <w:highlight w:val="none"/>
-          <w:lang w:val="ru-RU"/>
-        </w:rPr>
-        <w:t xml:space="preserve">Ниже приведены графики, отображающие результаты тестов, проведённые на языке программирования FORTRAN с помощью С-интерфейса. На первом графике отображён рост количества коллизий с добавлением элементов в таблицу. На втором графике время добавления некоторого количества элементов в таблицу в секундах.</w:t>
-      </w:r>
-      <w:r>
-        <w:rPr>
-          <w:rFonts w:ascii="Times New Roman" w:hAnsi="Times New Roman" w:cs="Times New Roman"/>
-          <w:b w:val="0"/>
-          <w:bCs w:val="0"/>
-          <w:sz w:val="28"/>
-          <w:szCs w:val="28"/>
-          <w:highlight w:val="none"/>
-        </w:rPr>
-      </w:r>
-    </w:p>
-    <w:p>
-      <w:pPr>
-        <w:pBdr/>
-        <w:spacing/>
-        <w:ind w:right="-166"/>
-        <w:jc w:val="center"/>
-        <w:rPr>
-          <w:highlight w:val="none"/>
-        </w:rPr>
-      </w:pPr>
       <w:r>
         <w:rPr>
           <w:rFonts w:ascii="Times New Roman" w:hAnsi="Times New Roman" w:cs="Times New Roman"/>
@@ -5835,8 +5942,12 @@
           <w:lang w:val="ru-RU"/>
         </w:rPr>
       </w:r>
-      <w:r/>
-      <w:r>
+    </w:p>
+    <w:p>
+      <w:pPr>
+        <w:pBdr/>
+        <w:spacing/>
+        <w:ind w:right="-166"/>
         <w:rPr>
           <w:rFonts w:ascii="Times New Roman" w:hAnsi="Times New Roman" w:cs="Times New Roman"/>
           <w:b/>
@@ -5846,8 +5957,7 @@
           <w:highlight w:val="none"/>
           <w:lang w:val="ru-RU"/>
         </w:rPr>
-      </w:r>
-      <w:r/>
+      </w:pPr>
       <w:r>
         <w:rPr>
           <w:rFonts w:ascii="Times New Roman" w:hAnsi="Times New Roman" w:cs="Times New Roman"/>
@@ -5859,7 +5969,6 @@
           <w:lang w:val="ru-RU"/>
         </w:rPr>
       </w:r>
-      <w:r/>
       <w:r>
         <w:rPr>
           <w:rFonts w:ascii="Times New Roman" w:hAnsi="Times New Roman" w:cs="Times New Roman"/>
@@ -5882,20 +5991,6 @@
           <w:lang w:val="ru-RU"/>
         </w:rPr>
       </w:r>
-      <w:r/>
-      <w:r/>
-      <w:r/>
-      <w:r>
-        <w:rPr>
-          <w:highlight w:val="none"/>
-          <w:lang w:val="ru-RU"/>
-        </w:rPr>
-      </w:r>
-      <w:r>
-        <w:rPr>
-          <w:highlight w:val="none"/>
-        </w:rPr>
-      </w:r>
     </w:p>
     <w:p>
       <w:pPr>
@@ -5934,12 +6029,7 @@
           <w:lang w:val="ru-RU"/>
         </w:rPr>
       </w:r>
-    </w:p>
-    <w:p>
-      <w:pPr>
-        <w:pBdr/>
-        <w:spacing/>
-        <w:ind w:right="-166"/>
+      <w:r>
         <w:rPr>
           <w:rFonts w:ascii="Times New Roman" w:hAnsi="Times New Roman" w:cs="Times New Roman"/>
           <w:b/>
@@ -5949,8 +6039,13 @@
           <w:highlight w:val="none"/>
           <w:lang w:val="ru-RU"/>
         </w:rPr>
-      </w:pPr>
-      <w:r>
+      </w:r>
+    </w:p>
+    <w:p>
+      <w:pPr>
+        <w:pBdr/>
+        <w:spacing/>
+        <w:ind w:right="-166"/>
         <w:rPr>
           <w:rFonts w:ascii="Times New Roman" w:hAnsi="Times New Roman" w:cs="Times New Roman"/>
           <w:b/>
@@ -5960,8 +6055,7 @@
           <w:highlight w:val="none"/>
           <w:lang w:val="ru-RU"/>
         </w:rPr>
-      </w:r>
-      <w:r/>
+      </w:pPr>
       <w:r>
         <w:rPr>
           <w:rFonts w:ascii="Times New Roman" w:hAnsi="Times New Roman" w:cs="Times New Roman"/>
@@ -5984,12 +6078,7 @@
           <w:lang w:val="ru-RU"/>
         </w:rPr>
       </w:r>
-    </w:p>
-    <w:p>
-      <w:pPr>
-        <w:pBdr/>
-        <w:spacing/>
-        <w:ind w:right="-166"/>
+      <w:r>
         <w:rPr>
           <w:rFonts w:ascii="Times New Roman" w:hAnsi="Times New Roman" w:cs="Times New Roman"/>
           <w:b/>
@@ -5999,8 +6088,13 @@
           <w:highlight w:val="none"/>
           <w:lang w:val="ru-RU"/>
         </w:rPr>
-      </w:pPr>
-      <w:r>
+      </w:r>
+    </w:p>
+    <w:p>
+      <w:pPr>
+        <w:pBdr/>
+        <w:spacing/>
+        <w:ind w:right="-166"/>
         <w:rPr>
           <w:rFonts w:ascii="Times New Roman" w:hAnsi="Times New Roman" w:cs="Times New Roman"/>
           <w:b/>
@@ -6010,7 +6104,7 @@
           <w:highlight w:val="none"/>
           <w:lang w:val="ru-RU"/>
         </w:rPr>
-      </w:r>
+      </w:pPr>
       <w:r>
         <w:rPr>
           <w:rFonts w:ascii="Times New Roman" w:hAnsi="Times New Roman" w:cs="Times New Roman"/>
@@ -6022,72 +6116,6 @@
           <w:lang w:val="ru-RU"/>
         </w:rPr>
       </w:r>
-    </w:p>
-    <w:p>
-      <w:pPr>
-        <w:pBdr/>
-        <w:spacing/>
-        <w:ind w:right="-166"/>
-        <w:rPr>
-          <w:rFonts w:ascii="Times New Roman" w:hAnsi="Times New Roman" w:cs="Times New Roman"/>
-          <w:b/>
-          <w:bCs/>
-          <w:sz w:val="28"/>
-          <w:szCs w:val="28"/>
-          <w:highlight w:val="none"/>
-          <w:lang w:val="ru-RU"/>
-        </w:rPr>
-      </w:pPr>
-      <w:r>
-        <w:rPr>
-          <w:rFonts w:ascii="Times New Roman" w:hAnsi="Times New Roman" w:cs="Times New Roman"/>
-          <w:b/>
-          <w:bCs/>
-          <w:sz w:val="28"/>
-          <w:szCs w:val="28"/>
-          <w:highlight w:val="none"/>
-          <w:lang w:val="ru-RU"/>
-        </w:rPr>
-      </w:r>
-      <w:r>
-        <w:rPr>
-          <w:rFonts w:ascii="Times New Roman" w:hAnsi="Times New Roman" w:cs="Times New Roman"/>
-          <w:b/>
-          <w:bCs/>
-          <w:sz w:val="28"/>
-          <w:szCs w:val="28"/>
-          <w:highlight w:val="none"/>
-          <w:lang w:val="ru-RU"/>
-        </w:rPr>
-      </w:r>
-    </w:p>
-    <w:p>
-      <w:pPr>
-        <w:pBdr/>
-        <w:spacing/>
-        <w:ind w:right="-166"/>
-        <w:rPr>
-          <w:rFonts w:ascii="Times New Roman" w:hAnsi="Times New Roman" w:cs="Times New Roman"/>
-          <w:b/>
-          <w:bCs/>
-          <w:sz w:val="28"/>
-          <w:szCs w:val="28"/>
-          <w:highlight w:val="none"/>
-          <w:lang w:val="ru-RU"/>
-        </w:rPr>
-      </w:pPr>
-      <w:r>
-        <w:rPr>
-          <w:rFonts w:ascii="Times New Roman" w:hAnsi="Times New Roman" w:cs="Times New Roman"/>
-          <w:b/>
-          <w:bCs/>
-          <w:sz w:val="28"/>
-          <w:szCs w:val="28"/>
-          <w:highlight w:val="none"/>
-          <w:lang w:val="ru-RU"/>
-        </w:rPr>
-      </w:r>
-      <w:r/>
       <w:r>
         <w:rPr>
           <w:rFonts w:ascii="Times New Roman" w:hAnsi="Times New Roman" w:cs="Times New Roman"/>
@@ -6225,7 +6253,6 @@
           <w:lang w:val="ru-RU"/>
         </w:rPr>
       </w:r>
-      <w:r/>
       <w:r>
         <w:rPr>
           <w:rFonts w:ascii="Times New Roman" w:hAnsi="Times New Roman" w:cs="Times New Roman"/>
@@ -6237,7 +6264,12 @@
           <w:lang w:val="ru-RU"/>
         </w:rPr>
       </w:r>
-      <w:r>
+    </w:p>
+    <w:p>
+      <w:pPr>
+        <w:pBdr/>
+        <w:spacing/>
+        <w:ind w:right="-166"/>
         <w:rPr>
           <w:rFonts w:ascii="Times New Roman" w:hAnsi="Times New Roman" w:cs="Times New Roman"/>
           <w:b/>
@@ -6247,13 +6279,8 @@
           <w:highlight w:val="none"/>
           <w:lang w:val="ru-RU"/>
         </w:rPr>
-      </w:r>
-    </w:p>
-    <w:p>
-      <w:pPr>
-        <w:pBdr/>
-        <w:spacing/>
-        <w:ind w:right="-166"/>
+      </w:pPr>
+      <w:r>
         <w:rPr>
           <w:rFonts w:ascii="Times New Roman" w:hAnsi="Times New Roman" w:cs="Times New Roman"/>
           <w:b/>
@@ -6263,7 +6290,7 @@
           <w:highlight w:val="none"/>
           <w:lang w:val="ru-RU"/>
         </w:rPr>
-      </w:pPr>
+      </w:r>
       <w:r>
         <w:rPr>
           <w:rFonts w:ascii="Times New Roman" w:hAnsi="Times New Roman" w:cs="Times New Roman"/>
@@ -6275,7 +6302,6 @@
           <w:lang w:val="ru-RU"/>
         </w:rPr>
       </w:r>
-      <w:r/>
       <w:r>
         <w:rPr>
           <w:rFonts w:ascii="Times New Roman" w:hAnsi="Times New Roman" w:cs="Times New Roman"/>
@@ -6287,7 +6313,12 @@
           <w:lang w:val="ru-RU"/>
         </w:rPr>
       </w:r>
-      <w:r>
+    </w:p>
+    <w:p>
+      <w:pPr>
+        <w:pBdr/>
+        <w:spacing/>
+        <w:ind w:right="-166"/>
         <w:rPr>
           <w:rFonts w:ascii="Times New Roman" w:hAnsi="Times New Roman" w:cs="Times New Roman"/>
           <w:b/>
@@ -6297,13 +6328,8 @@
           <w:highlight w:val="none"/>
           <w:lang w:val="ru-RU"/>
         </w:rPr>
-      </w:r>
-    </w:p>
-    <w:p>
-      <w:pPr>
-        <w:pBdr/>
-        <w:spacing/>
-        <w:ind w:right="-166"/>
+      </w:pPr>
+      <w:r>
         <w:rPr>
           <w:rFonts w:ascii="Times New Roman" w:hAnsi="Times New Roman" w:cs="Times New Roman"/>
           <w:b/>
@@ -6313,7 +6339,7 @@
           <w:highlight w:val="none"/>
           <w:lang w:val="ru-RU"/>
         </w:rPr>
-      </w:pPr>
+      </w:r>
       <w:r>
         <w:rPr>
           <w:rFonts w:ascii="Times New Roman" w:hAnsi="Times New Roman" w:cs="Times New Roman"/>
@@ -6363,7 +6389,6 @@
           <w:lang w:val="ru-RU"/>
         </w:rPr>
       </w:r>
-      <w:r/>
       <w:r>
         <w:rPr>
           <w:rFonts w:ascii="Times New Roman" w:hAnsi="Times New Roman" w:cs="Times New Roman"/>
@@ -6424,12 +6449,7 @@
           <w:lang w:val="ru-RU"/>
         </w:rPr>
       </w:r>
-    </w:p>
-    <w:p>
-      <w:pPr>
-        <w:pBdr/>
-        <w:spacing/>
-        <w:ind w:right="-166"/>
+      <w:r>
         <w:rPr>
           <w:rFonts w:ascii="Times New Roman" w:hAnsi="Times New Roman" w:cs="Times New Roman"/>
           <w:b/>
@@ -6439,8 +6459,13 @@
           <w:highlight w:val="none"/>
           <w:lang w:val="ru-RU"/>
         </w:rPr>
-      </w:pPr>
-      <w:r>
+      </w:r>
+    </w:p>
+    <w:p>
+      <w:pPr>
+        <w:pBdr/>
+        <w:spacing/>
+        <w:ind w:right="-166"/>
         <w:rPr>
           <w:rFonts w:ascii="Times New Roman" w:hAnsi="Times New Roman" w:cs="Times New Roman"/>
           <w:b/>
@@ -6450,7 +6475,7 @@
           <w:highlight w:val="none"/>
           <w:lang w:val="ru-RU"/>
         </w:rPr>
-      </w:r>
+      </w:pPr>
       <w:r>
         <w:rPr>
           <w:rFonts w:ascii="Times New Roman" w:hAnsi="Times New Roman" w:cs="Times New Roman"/>
@@ -6462,12 +6487,7 @@
           <w:lang w:val="ru-RU"/>
         </w:rPr>
       </w:r>
-    </w:p>
-    <w:p>
-      <w:pPr>
-        <w:pBdr/>
-        <w:spacing/>
-        <w:ind w:right="-166"/>
+      <w:r>
         <w:rPr>
           <w:rFonts w:ascii="Times New Roman" w:hAnsi="Times New Roman" w:cs="Times New Roman"/>
           <w:b/>
@@ -6477,7 +6497,7 @@
           <w:highlight w:val="none"/>
           <w:lang w:val="ru-RU"/>
         </w:rPr>
-      </w:pPr>
+      </w:r>
       <w:r>
         <w:rPr>
           <w:rFonts w:ascii="Times New Roman" w:hAnsi="Times New Roman" w:cs="Times New Roman"/>
@@ -6489,7 +6509,12 @@
           <w:lang w:val="ru-RU"/>
         </w:rPr>
       </w:r>
-      <w:r>
+    </w:p>
+    <w:p>
+      <w:pPr>
+        <w:pBdr/>
+        <w:spacing/>
+        <w:ind w:right="-166"/>
         <w:rPr>
           <w:rFonts w:ascii="Times New Roman" w:hAnsi="Times New Roman" w:cs="Times New Roman"/>
           <w:b/>
@@ -6499,13 +6524,8 @@
           <w:highlight w:val="none"/>
           <w:lang w:val="ru-RU"/>
         </w:rPr>
-      </w:r>
-    </w:p>
-    <w:p>
-      <w:pPr>
-        <w:pBdr/>
-        <w:spacing/>
-        <w:ind w:right="-166"/>
+      </w:pPr>
+      <w:r>
         <w:rPr>
           <w:rFonts w:ascii="Times New Roman" w:hAnsi="Times New Roman" w:cs="Times New Roman"/>
           <w:b/>
@@ -6515,7 +6535,7 @@
           <w:highlight w:val="none"/>
           <w:lang w:val="ru-RU"/>
         </w:rPr>
-      </w:pPr>
+      </w:r>
       <w:r>
         <w:rPr>
           <w:rFonts w:ascii="Times New Roman" w:hAnsi="Times New Roman" w:cs="Times New Roman"/>
@@ -6576,12 +6596,7 @@
           <w:lang w:val="ru-RU"/>
         </w:rPr>
       </w:r>
-    </w:p>
-    <w:p>
-      <w:pPr>
-        <w:pBdr/>
-        <w:spacing/>
-        <w:ind w:right="-166"/>
+      <w:r>
         <w:rPr>
           <w:rFonts w:ascii="Times New Roman" w:hAnsi="Times New Roman" w:cs="Times New Roman"/>
           <w:b/>
@@ -6591,8 +6606,13 @@
           <w:highlight w:val="none"/>
           <w:lang w:val="ru-RU"/>
         </w:rPr>
-      </w:pPr>
-      <w:r>
+      </w:r>
+    </w:p>
+    <w:p>
+      <w:pPr>
+        <w:pBdr/>
+        <w:spacing/>
+        <w:ind w:right="-166"/>
         <w:rPr>
           <w:rFonts w:ascii="Times New Roman" w:hAnsi="Times New Roman" w:cs="Times New Roman"/>
           <w:b/>
@@ -6602,8 +6622,7 @@
           <w:highlight w:val="none"/>
           <w:lang w:val="ru-RU"/>
         </w:rPr>
-      </w:r>
-      <w:r/>
+      </w:pPr>
       <w:r>
         <w:rPr>
           <w:rFonts w:ascii="Times New Roman" w:hAnsi="Times New Roman" w:cs="Times New Roman"/>
@@ -6626,12 +6645,7 @@
           <w:lang w:val="ru-RU"/>
         </w:rPr>
       </w:r>
-    </w:p>
-    <w:p>
-      <w:pPr>
-        <w:pBdr/>
-        <w:spacing/>
-        <w:ind w:right="-166"/>
+      <w:r>
         <w:rPr>
           <w:rFonts w:ascii="Times New Roman" w:hAnsi="Times New Roman" w:cs="Times New Roman"/>
           <w:b/>
@@ -6641,7 +6655,83 @@
           <w:highlight w:val="none"/>
           <w:lang w:val="ru-RU"/>
         </w:rPr>
-      </w:pPr>
+      </w:r>
+    </w:p>
+    <w:p>
+      <w:pPr>
+        <w:pBdr/>
+        <w:spacing/>
+        <w:ind w:right="-166"/>
+        <w:rPr>
+          <w:rFonts w:ascii="Times New Roman" w:hAnsi="Times New Roman" w:cs="Times New Roman"/>
+          <w:b/>
+          <w:bCs/>
+          <w:sz w:val="28"/>
+          <w:szCs w:val="28"/>
+          <w:highlight w:val="none"/>
+          <w:lang w:val="ru-RU"/>
+        </w:rPr>
+      </w:pPr>
+      <w:r>
+        <w:rPr>
+          <w:rFonts w:ascii="Times New Roman" w:hAnsi="Times New Roman" w:cs="Times New Roman"/>
+          <w:b/>
+          <w:bCs/>
+          <w:sz w:val="28"/>
+          <w:szCs w:val="28"/>
+          <w:highlight w:val="none"/>
+          <w:lang w:val="ru-RU"/>
+        </w:rPr>
+      </w:r>
+      <w:r>
+        <w:rPr>
+          <w:rFonts w:ascii="Times New Roman" w:hAnsi="Times New Roman" w:cs="Times New Roman"/>
+          <w:b/>
+          <w:bCs/>
+          <w:sz w:val="28"/>
+          <w:szCs w:val="28"/>
+          <w:highlight w:val="none"/>
+          <w:lang w:val="ru-RU"/>
+        </w:rPr>
+      </w:r>
+      <w:r>
+        <w:rPr>
+          <w:rFonts w:ascii="Times New Roman" w:hAnsi="Times New Roman" w:cs="Times New Roman"/>
+          <w:b/>
+          <w:bCs/>
+          <w:sz w:val="28"/>
+          <w:szCs w:val="28"/>
+          <w:highlight w:val="none"/>
+          <w:lang w:val="ru-RU"/>
+        </w:rPr>
+      </w:r>
+    </w:p>
+    <w:p>
+      <w:pPr>
+        <w:pBdr/>
+        <w:spacing/>
+        <w:ind w:right="-166"/>
+        <w:rPr>
+          <w:rFonts w:ascii="Times New Roman" w:hAnsi="Times New Roman" w:cs="Times New Roman"/>
+          <w:b/>
+          <w:bCs/>
+          <w:sz w:val="28"/>
+          <w:szCs w:val="28"/>
+          <w:highlight w:val="none"/>
+          <w:lang w:val="ru-RU"/>
+        </w:rPr>
+      </w:pPr>
+      <w:r>
+        <w:rPr>
+          <w:rFonts w:ascii="Times New Roman" w:hAnsi="Times New Roman" w:cs="Times New Roman"/>
+          <w:b/>
+          <w:bCs/>
+          <w:sz w:val="28"/>
+          <w:szCs w:val="28"/>
+          <w:highlight w:val="none"/>
+          <w:lang w:val="ru-RU"/>
+        </w:rPr>
+      </w:r>
       <w:r>
         <w:rPr>
           <w:rFonts w:ascii="Times New Roman" w:hAnsi="Times New Roman" w:cs="Times New Roman"/>
@@ -6817,7 +6907,6 @@
           <w:lang w:val="ru-RU"/>
         </w:rPr>
       </w:r>
-      <w:r/>
       <w:r>
         <w:rPr>
           <w:rFonts w:ascii="Times New Roman" w:hAnsi="Times New Roman" w:cs="Times New Roman"/>
@@ -6867,7 +6956,6 @@
           <w:lang w:val="ru-RU"/>
         </w:rPr>
       </w:r>
-      <w:r/>
       <w:r>
         <w:rPr>
           <w:rFonts w:ascii="Times New Roman" w:hAnsi="Times New Roman" w:cs="Times New Roman"/>
@@ -6928,12 +7016,7 @@
           <w:lang w:val="ru-RU"/>
         </w:rPr>
       </w:r>
-    </w:p>
-    <w:p>
-      <w:pPr>
-        <w:pBdr/>
-        <w:spacing/>
-        <w:ind w:right="-166"/>
+      <w:r>
         <w:rPr>
           <w:rFonts w:ascii="Times New Roman" w:hAnsi="Times New Roman" w:cs="Times New Roman"/>
           <w:b/>
@@ -6943,8 +7026,13 @@
           <w:highlight w:val="none"/>
           <w:lang w:val="ru-RU"/>
         </w:rPr>
-      </w:pPr>
-      <w:r>
+      </w:r>
+    </w:p>
+    <w:p>
+      <w:pPr>
+        <w:pBdr/>
+        <w:spacing/>
+        <w:ind w:right="-166"/>
         <w:rPr>
           <w:rFonts w:ascii="Times New Roman" w:hAnsi="Times New Roman" w:cs="Times New Roman"/>
           <w:b/>
@@ -6954,7 +7042,7 @@
           <w:highlight w:val="none"/>
           <w:lang w:val="ru-RU"/>
         </w:rPr>
-      </w:r>
+      </w:pPr>
       <w:r>
         <w:rPr>
           <w:rFonts w:ascii="Times New Roman" w:hAnsi="Times New Roman" w:cs="Times New Roman"/>
@@ -6966,12 +7054,7 @@
           <w:lang w:val="ru-RU"/>
         </w:rPr>
       </w:r>
-    </w:p>
-    <w:p>
-      <w:pPr>
-        <w:pBdr/>
-        <w:spacing/>
-        <w:ind w:right="-166"/>
+      <w:r>
         <w:rPr>
           <w:rFonts w:ascii="Times New Roman" w:hAnsi="Times New Roman" w:cs="Times New Roman"/>
           <w:b/>
@@ -6981,7 +7064,7 @@
           <w:highlight w:val="none"/>
           <w:lang w:val="ru-RU"/>
         </w:rPr>
-      </w:pPr>
+      </w:r>
       <w:r>
         <w:rPr>
           <w:rFonts w:ascii="Times New Roman" w:hAnsi="Times New Roman" w:cs="Times New Roman"/>
@@ -6993,7 +7076,12 @@
           <w:lang w:val="ru-RU"/>
         </w:rPr>
       </w:r>
-      <w:r>
+    </w:p>
+    <w:p>
+      <w:pPr>
+        <w:pBdr/>
+        <w:spacing/>
+        <w:ind w:right="-166"/>
         <w:rPr>
           <w:rFonts w:ascii="Times New Roman" w:hAnsi="Times New Roman" w:cs="Times New Roman"/>
           <w:b/>
@@ -7003,13 +7091,8 @@
           <w:highlight w:val="none"/>
           <w:lang w:val="ru-RU"/>
         </w:rPr>
-      </w:r>
-    </w:p>
-    <w:p>
-      <w:pPr>
-        <w:pBdr/>
-        <w:spacing/>
-        <w:ind w:right="-166"/>
+      </w:pPr>
+      <w:r>
         <w:rPr>
           <w:rFonts w:ascii="Times New Roman" w:hAnsi="Times New Roman" w:cs="Times New Roman"/>
           <w:b/>
@@ -7019,7 +7102,7 @@
           <w:highlight w:val="none"/>
           <w:lang w:val="ru-RU"/>
         </w:rPr>
-      </w:pPr>
+      </w:r>
       <w:r>
         <w:rPr>
           <w:rFonts w:ascii="Times New Roman" w:hAnsi="Times New Roman" w:cs="Times New Roman"/>
@@ -7080,12 +7163,7 @@
           <w:lang w:val="ru-RU"/>
         </w:rPr>
       </w:r>
-    </w:p>
-    <w:p>
-      <w:pPr>
-        <w:pBdr/>
-        <w:spacing/>
-        <w:ind w:right="-166"/>
+      <w:r>
         <w:rPr>
           <w:rFonts w:ascii="Times New Roman" w:hAnsi="Times New Roman" w:cs="Times New Roman"/>
           <w:b/>
@@ -7095,8 +7173,13 @@
           <w:highlight w:val="none"/>
           <w:lang w:val="ru-RU"/>
         </w:rPr>
-      </w:pPr>
-      <w:r>
+      </w:r>
+    </w:p>
+    <w:p>
+      <w:pPr>
+        <w:pBdr/>
+        <w:spacing/>
+        <w:ind w:right="-166"/>
         <w:rPr>
           <w:rFonts w:ascii="Times New Roman" w:hAnsi="Times New Roman" w:cs="Times New Roman"/>
           <w:b/>
@@ -7106,7 +7189,7 @@
           <w:highlight w:val="none"/>
           <w:lang w:val="ru-RU"/>
         </w:rPr>
-      </w:r>
+      </w:pPr>
       <w:r>
         <w:rPr>
           <w:rFonts w:ascii="Times New Roman" w:hAnsi="Times New Roman" w:cs="Times New Roman"/>
@@ -7118,12 +7201,7 @@
           <w:lang w:val="ru-RU"/>
         </w:rPr>
       </w:r>
-    </w:p>
-    <w:p>
-      <w:pPr>
-        <w:pBdr/>
-        <w:spacing/>
-        <w:ind w:right="-166"/>
+      <w:r>
         <w:rPr>
           <w:rFonts w:ascii="Times New Roman" w:hAnsi="Times New Roman" w:cs="Times New Roman"/>
           <w:b/>
@@ -7133,7 +7211,7 @@
           <w:highlight w:val="none"/>
           <w:lang w:val="ru-RU"/>
         </w:rPr>
-      </w:pPr>
+      </w:r>
       <w:r>
         <w:rPr>
           <w:rFonts w:ascii="Times New Roman" w:hAnsi="Times New Roman" w:cs="Times New Roman"/>
@@ -7145,7 +7223,12 @@
           <w:lang w:val="ru-RU"/>
         </w:rPr>
       </w:r>
-      <w:r>
+    </w:p>
+    <w:p>
+      <w:pPr>
+        <w:pBdr/>
+        <w:spacing/>
+        <w:ind w:right="-166"/>
         <w:rPr>
           <w:rFonts w:ascii="Times New Roman" w:hAnsi="Times New Roman" w:cs="Times New Roman"/>
           <w:b/>
@@ -7155,13 +7238,8 @@
           <w:highlight w:val="none"/>
           <w:lang w:val="ru-RU"/>
         </w:rPr>
-      </w:r>
-    </w:p>
-    <w:p>
-      <w:pPr>
-        <w:pBdr/>
-        <w:spacing/>
-        <w:ind w:right="-166"/>
+      </w:pPr>
+      <w:r>
         <w:rPr>
           <w:rFonts w:ascii="Times New Roman" w:hAnsi="Times New Roman" w:cs="Times New Roman"/>
           <w:b/>
@@ -7171,7 +7249,7 @@
           <w:highlight w:val="none"/>
           <w:lang w:val="ru-RU"/>
         </w:rPr>
-      </w:pPr>
+      </w:r>
       <w:r>
         <w:rPr>
           <w:rFonts w:ascii="Times New Roman" w:hAnsi="Times New Roman" w:cs="Times New Roman"/>
@@ -7232,12 +7310,7 @@
           <w:lang w:val="ru-RU"/>
         </w:rPr>
       </w:r>
-    </w:p>
-    <w:p>
-      <w:pPr>
-        <w:pBdr/>
-        <w:spacing/>
-        <w:ind w:right="-166"/>
+      <w:r>
         <w:rPr>
           <w:rFonts w:ascii="Times New Roman" w:hAnsi="Times New Roman" w:cs="Times New Roman"/>
           <w:b/>
@@ -7247,8 +7320,13 @@
           <w:highlight w:val="none"/>
           <w:lang w:val="ru-RU"/>
         </w:rPr>
-      </w:pPr>
-      <w:r>
+      </w:r>
+    </w:p>
+    <w:p>
+      <w:pPr>
+        <w:pBdr/>
+        <w:spacing/>
+        <w:ind w:right="-166"/>
         <w:rPr>
           <w:rFonts w:ascii="Times New Roman" w:hAnsi="Times New Roman" w:cs="Times New Roman"/>
           <w:b/>
@@ -7258,7 +7336,7 @@
           <w:highlight w:val="none"/>
           <w:lang w:val="ru-RU"/>
         </w:rPr>
-      </w:r>
+      </w:pPr>
       <w:r>
         <w:rPr>
           <w:rFonts w:ascii="Times New Roman" w:hAnsi="Times New Roman" w:cs="Times New Roman"/>
@@ -7270,12 +7348,7 @@
           <w:lang w:val="ru-RU"/>
         </w:rPr>
       </w:r>
-    </w:p>
-    <w:p>
-      <w:pPr>
-        <w:pBdr/>
-        <w:spacing/>
-        <w:ind w:right="-166"/>
+      <w:r>
         <w:rPr>
           <w:rFonts w:ascii="Times New Roman" w:hAnsi="Times New Roman" w:cs="Times New Roman"/>
           <w:b/>
@@ -7285,7 +7358,7 @@
           <w:highlight w:val="none"/>
           <w:lang w:val="ru-RU"/>
         </w:rPr>
-      </w:pPr>
+      </w:r>
       <w:r>
         <w:rPr>
           <w:rFonts w:ascii="Times New Roman" w:hAnsi="Times New Roman" w:cs="Times New Roman"/>
@@ -7297,7 +7370,12 @@
           <w:lang w:val="ru-RU"/>
         </w:rPr>
       </w:r>
-      <w:r>
+    </w:p>
+    <w:p>
+      <w:pPr>
+        <w:pBdr/>
+        <w:spacing/>
+        <w:ind w:right="-166"/>
         <w:rPr>
           <w:rFonts w:ascii="Times New Roman" w:hAnsi="Times New Roman" w:cs="Times New Roman"/>
           <w:b/>
@@ -7307,13 +7385,8 @@
           <w:highlight w:val="none"/>
           <w:lang w:val="ru-RU"/>
         </w:rPr>
-      </w:r>
-    </w:p>
-    <w:p>
-      <w:pPr>
-        <w:pBdr/>
-        <w:spacing/>
-        <w:ind w:right="-166"/>
+      </w:pPr>
+      <w:r>
         <w:rPr>
           <w:rFonts w:ascii="Times New Roman" w:hAnsi="Times New Roman" w:cs="Times New Roman"/>
           <w:b/>
@@ -7323,7 +7396,7 @@
           <w:highlight w:val="none"/>
           <w:lang w:val="ru-RU"/>
         </w:rPr>
-      </w:pPr>
+      </w:r>
       <w:r>
         <w:rPr>
           <w:rFonts w:ascii="Times New Roman" w:hAnsi="Times New Roman" w:cs="Times New Roman"/>
@@ -7345,9 +7418,13 @@
           <w:highlight w:val="none"/>
           <w:lang w:val="ru-RU"/>
         </w:rPr>
-        <w:t xml:space="preserve">Вывод</w:t>
       </w:r>
-      <w:r>
+    </w:p>
+    <w:p>
+      <w:pPr>
+        <w:pBdr/>
+        <w:spacing/>
+        <w:ind w:right="-166"/>
         <w:rPr>
           <w:rFonts w:ascii="Times New Roman" w:hAnsi="Times New Roman" w:cs="Times New Roman"/>
           <w:b/>
@@ -7357,7 +7434,7 @@
           <w:highlight w:val="none"/>
           <w:lang w:val="ru-RU"/>
         </w:rPr>
-      </w:r>
+      </w:pPr>
       <w:r>
         <w:rPr>
           <w:rFonts w:ascii="Times New Roman" w:hAnsi="Times New Roman" w:cs="Times New Roman"/>
@@ -7369,6 +7446,138 @@
           <w:lang w:val="ru-RU"/>
         </w:rPr>
       </w:r>
+      <w:r>
+        <w:rPr>
+          <w:rFonts w:ascii="Times New Roman" w:hAnsi="Times New Roman" w:cs="Times New Roman"/>
+          <w:b/>
+          <w:bCs/>
+          <w:sz w:val="28"/>
+          <w:szCs w:val="28"/>
+          <w:highlight w:val="none"/>
+          <w:lang w:val="ru-RU"/>
+        </w:rPr>
+      </w:r>
+      <w:r>
+        <w:rPr>
+          <w:rFonts w:ascii="Times New Roman" w:hAnsi="Times New Roman" w:cs="Times New Roman"/>
+          <w:b/>
+          <w:bCs/>
+          <w:sz w:val="28"/>
+          <w:szCs w:val="28"/>
+          <w:highlight w:val="none"/>
+          <w:lang w:val="ru-RU"/>
+        </w:rPr>
+      </w:r>
+    </w:p>
+    <w:p>
+      <w:pPr>
+        <w:pBdr/>
+        <w:spacing/>
+        <w:ind w:right="-166"/>
+        <w:rPr>
+          <w:rFonts w:ascii="Times New Roman" w:hAnsi="Times New Roman" w:cs="Times New Roman"/>
+          <w:b/>
+          <w:bCs/>
+          <w:sz w:val="28"/>
+          <w:szCs w:val="28"/>
+          <w:highlight w:val="none"/>
+          <w:lang w:val="ru-RU"/>
+        </w:rPr>
+      </w:pPr>
+      <w:r>
+        <w:rPr>
+          <w:rFonts w:ascii="Times New Roman" w:hAnsi="Times New Roman" w:cs="Times New Roman"/>
+          <w:b/>
+          <w:bCs/>
+          <w:sz w:val="28"/>
+          <w:szCs w:val="28"/>
+          <w:highlight w:val="none"/>
+          <w:lang w:val="ru-RU"/>
+        </w:rPr>
+      </w:r>
+      <w:r>
+        <w:rPr>
+          <w:rFonts w:ascii="Times New Roman" w:hAnsi="Times New Roman" w:cs="Times New Roman"/>
+          <w:b/>
+          <w:bCs/>
+          <w:sz w:val="28"/>
+          <w:szCs w:val="28"/>
+          <w:highlight w:val="none"/>
+          <w:lang w:val="ru-RU"/>
+        </w:rPr>
+      </w:r>
+      <w:r>
+        <w:rPr>
+          <w:rFonts w:ascii="Times New Roman" w:hAnsi="Times New Roman" w:cs="Times New Roman"/>
+          <w:b/>
+          <w:bCs/>
+          <w:sz w:val="28"/>
+          <w:szCs w:val="28"/>
+          <w:highlight w:val="none"/>
+          <w:lang w:val="ru-RU"/>
+        </w:rPr>
+      </w:r>
+    </w:p>
+    <w:p>
+      <w:pPr>
+        <w:pBdr/>
+        <w:spacing/>
+        <w:ind w:right="-166"/>
+        <w:rPr>
+          <w:rFonts w:ascii="Times New Roman" w:hAnsi="Times New Roman" w:cs="Times New Roman"/>
+          <w:b/>
+          <w:bCs/>
+          <w:sz w:val="28"/>
+          <w:szCs w:val="28"/>
+          <w:highlight w:val="none"/>
+          <w:lang w:val="ru-RU"/>
+        </w:rPr>
+      </w:pPr>
+      <w:r>
+        <w:rPr>
+          <w:rFonts w:ascii="Times New Roman" w:hAnsi="Times New Roman" w:cs="Times New Roman"/>
+          <w:b/>
+          <w:bCs/>
+          <w:sz w:val="28"/>
+          <w:szCs w:val="28"/>
+          <w:highlight w:val="none"/>
+          <w:lang w:val="ru-RU"/>
+        </w:rPr>
+      </w:r>
+      <w:r>
+        <w:rPr>
+          <w:rFonts w:ascii="Times New Roman" w:hAnsi="Times New Roman" w:cs="Times New Roman"/>
+          <w:b/>
+          <w:bCs/>
+          <w:sz w:val="28"/>
+          <w:szCs w:val="28"/>
+          <w:highlight w:val="none"/>
+          <w:lang w:val="ru-RU"/>
+        </w:rPr>
+        <w:t xml:space="preserve">Вывод</w:t>
+      </w:r>
+      <w:r>
+        <w:rPr>
+          <w:rFonts w:ascii="Times New Roman" w:hAnsi="Times New Roman" w:cs="Times New Roman"/>
+          <w:b/>
+          <w:bCs/>
+          <w:sz w:val="28"/>
+          <w:szCs w:val="28"/>
+          <w:highlight w:val="none"/>
+          <w:lang w:val="ru-RU"/>
+        </w:rPr>
+      </w:r>
+      <w:r>
+        <w:rPr>
+          <w:rFonts w:ascii="Times New Roman" w:hAnsi="Times New Roman" w:cs="Times New Roman"/>
+          <w:b/>
+          <w:bCs/>
+          <w:sz w:val="28"/>
+          <w:szCs w:val="28"/>
+          <w:highlight w:val="none"/>
+          <w:lang w:val="ru-RU"/>
+        </w:rPr>
+      </w:r>
     </w:p>
     <w:p>
       <w:pPr>
@@ -7395,7 +7604,6 @@
           <w:lang w:val="ru-RU"/>
         </w:rPr>
       </w:r>
-      <w:r/>
       <w:r>
         <w:rPr>
           <w:rFonts w:ascii="Times New Roman" w:hAnsi="Times New Roman" w:cs="Times New Roman"/>
@@ -7407,6 +7615,16 @@
           <w:lang w:val="ru-RU"/>
         </w:rPr>
         <w:t xml:space="preserve">Я изучил хеш-таблицу и хеш-функцию и реализовал их на языке С++.</w:t>
+      </w:r>
+      <w:r>
+        <w:rPr>
+          <w:rFonts w:ascii="Times New Roman" w:hAnsi="Times New Roman" w:cs="Times New Roman"/>
+          <w:b w:val="0"/>
+          <w:bCs w:val="0"/>
+          <w:sz w:val="28"/>
+          <w:szCs w:val="28"/>
+          <w:highlight w:val="none"/>
+        </w:rPr>
       </w:r>
       <w:r>
         <w:rPr>
@@ -7514,7 +7732,7 @@
         <w:rFonts w:hint="default" w:ascii="Symbol" w:hAnsi="Symbol"/>
       </w:rPr>
       <w:start w:val="1"/>
-      <w:suff w:val="space"/>
+      <w:suff w:val="tab"/>
     </w:lvl>
     <w:lvl w:ilvl="1">
       <w:isLgl w:val="false"/>
@@ -7530,7 +7748,7 @@
         <w:rFonts w:hint="default" w:ascii="Courier New" w:hAnsi="Courier New" w:cs="Courier New"/>
       </w:rPr>
       <w:start w:val="1"/>
-      <w:suff w:val="space"/>
+      <w:suff w:val="tab"/>
     </w:lvl>
     <w:lvl w:ilvl="2">
       <w:isLgl w:val="false"/>
@@ -7546,7 +7764,7 @@
         <w:rFonts w:hint="default" w:ascii="Wingdings" w:hAnsi="Wingdings"/>
       </w:rPr>
       <w:start w:val="1"/>
-      <w:suff w:val="space"/>
+      <w:suff w:val="tab"/>
     </w:lvl>
     <w:lvl w:ilvl="3">
       <w:isLgl w:val="false"/>
@@ -7562,7 +7780,7 @@
         <w:rFonts w:hint="default" w:ascii="Symbol" w:hAnsi="Symbol"/>
       </w:rPr>
       <w:start w:val="1"/>
-      <w:suff w:val="space"/>
+      <w:suff w:val="tab"/>
     </w:lvl>
     <w:lvl w:ilvl="4">
       <w:isLgl w:val="false"/>
@@ -7578,7 +7796,7 @@
         <w:rFonts w:hint="default" w:ascii="Courier New" w:hAnsi="Courier New" w:cs="Courier New"/>
       </w:rPr>
       <w:start w:val="1"/>
-      <w:suff w:val="space"/>
+      <w:suff w:val="tab"/>
     </w:lvl>
     <w:lvl w:ilvl="5">
       <w:isLgl w:val="false"/>
@@ -7594,7 +7812,7 @@
         <w:rFonts w:hint="default" w:ascii="Wingdings" w:hAnsi="Wingdings"/>
       </w:rPr>
       <w:start w:val="1"/>
-      <w:suff w:val="space"/>
+      <w:suff w:val="tab"/>
     </w:lvl>
     <w:lvl w:ilvl="6">
       <w:isLgl w:val="false"/>
@@ -7610,7 +7828,7 @@
         <w:rFonts w:hint="default" w:ascii="Symbol" w:hAnsi="Symbol"/>
       </w:rPr>
       <w:start w:val="1"/>
-      <w:suff w:val="space"/>
+      <w:suff w:val="tab"/>
     </w:lvl>
     <w:lvl w:ilvl="7">
       <w:isLgl w:val="false"/>
@@ -7626,7 +7844,7 @@
         <w:rFonts w:hint="default" w:ascii="Courier New" w:hAnsi="Courier New" w:cs="Courier New"/>
       </w:rPr>
       <w:start w:val="1"/>
-      <w:suff w:val="space"/>
+      <w:suff w:val="tab"/>
     </w:lvl>
     <w:lvl w:ilvl="8">
       <w:isLgl w:val="false"/>
@@ -7642,7 +7860,7 @@
         <w:rFonts w:hint="default" w:ascii="Wingdings" w:hAnsi="Wingdings"/>
       </w:rPr>
       <w:start w:val="1"/>
-      <w:suff w:val="space"/>
+      <w:suff w:val="tab"/>
     </w:lvl>
   </w:abstractNum>
   <w:abstractNum w:abstractNumId="1">
@@ -7660,7 +7878,7 @@
         <w:rFonts w:hint="default"/>
       </w:rPr>
       <w:start w:val="1"/>
-      <w:suff w:val="space"/>
+      <w:suff w:val="tab"/>
     </w:lvl>
     <w:lvl w:ilvl="1">
       <w:isLgl w:val="false"/>
@@ -7674,7 +7892,7 @@
       </w:pPr>
       <w:rPr/>
       <w:start w:val="1"/>
-      <w:suff w:val="space"/>
+      <w:suff w:val="tab"/>
     </w:lvl>
     <w:lvl w:ilvl="2">
       <w:isLgl w:val="false"/>
@@ -7688,7 +7906,7 @@
       </w:pPr>
       <w:rPr/>
       <w:start w:val="1"/>
-      <w:suff w:val="space"/>
+      <w:suff w:val="tab"/>
     </w:lvl>
     <w:lvl w:ilvl="3">
       <w:isLgl w:val="false"/>
@@ -7702,7 +7920,7 @@
       </w:pPr>
       <w:rPr/>
       <w:start w:val="1"/>
-      <w:suff w:val="space"/>
+      <w:suff w:val="tab"/>
     </w:lvl>
     <w:lvl w:ilvl="4">
       <w:isLgl w:val="false"/>
@@ -7716,7 +7934,7 @@
       </w:pPr>
       <w:rPr/>
       <w:start w:val="1"/>
-      <w:suff w:val="space"/>
+      <w:suff w:val="tab"/>
     </w:lvl>
     <w:lvl w:ilvl="5">
       <w:isLgl w:val="false"/>
@@ -7730,7 +7948,7 @@
       </w:pPr>
       <w:rPr/>
       <w:start w:val="1"/>
-      <w:suff w:val="space"/>
+      <w:suff w:val="tab"/>
     </w:lvl>
     <w:lvl w:ilvl="6">
       <w:isLgl w:val="false"/>
@@ -7744,7 +7962,7 @@
       </w:pPr>
       <w:rPr/>
       <w:start w:val="1"/>
-      <w:suff w:val="space"/>
+      <w:suff w:val="tab"/>
     </w:lvl>
     <w:lvl w:ilvl="7">
       <w:isLgl w:val="false"/>
@@ -7758,7 +7976,7 @@
       </w:pPr>
       <w:rPr/>
       <w:start w:val="1"/>
-      <w:suff w:val="space"/>
+      <w:suff w:val="tab"/>
     </w:lvl>
     <w:lvl w:ilvl="8">
       <w:isLgl w:val="false"/>
@@ -7772,7 +7990,7 @@
       </w:pPr>
       <w:rPr/>
       <w:start w:val="1"/>
-      <w:suff w:val="space"/>
+      <w:suff w:val="tab"/>
     </w:lvl>
   </w:abstractNum>
   <w:abstractNum w:abstractNumId="2">
@@ -7790,7 +8008,7 @@
         <w:rFonts w:hint="default" w:ascii="Symbol" w:hAnsi="Symbol"/>
       </w:rPr>
       <w:start w:val="1"/>
-      <w:suff w:val="space"/>
+      <w:suff w:val="tab"/>
     </w:lvl>
     <w:lvl w:ilvl="1">
       <w:isLgl w:val="false"/>
@@ -7806,7 +8024,7 @@
         <w:rFonts w:hint="default" w:ascii="Courier New" w:hAnsi="Courier New" w:cs="Courier New"/>
       </w:rPr>
       <w:start w:val="1"/>
-      <w:suff w:val="space"/>
+      <w:suff w:val="tab"/>
     </w:lvl>
     <w:lvl w:ilvl="2">
       <w:isLgl w:val="false"/>
@@ -7822,7 +8040,7 @@
         <w:rFonts w:hint="default" w:ascii="Wingdings" w:hAnsi="Wingdings"/>
       </w:rPr>
       <w:start w:val="1"/>
-      <w:suff w:val="space"/>
+      <w:suff w:val="tab"/>
     </w:lvl>
     <w:lvl w:ilvl="3">
       <w:isLgl w:val="false"/>
@@ -7838,7 +8056,7 @@
         <w:rFonts w:hint="default" w:ascii="Symbol" w:hAnsi="Symbol"/>
       </w:rPr>
       <w:start w:val="1"/>
-      <w:suff w:val="space"/>
+      <w:suff w:val="tab"/>
     </w:lvl>
     <w:lvl w:ilvl="4">
       <w:isLgl w:val="false"/>
@@ -7854,7 +8072,7 @@
         <w:rFonts w:hint="default" w:ascii="Courier New" w:hAnsi="Courier New" w:cs="Courier New"/>
       </w:rPr>
       <w:start w:val="1"/>
-      <w:suff w:val="space"/>
+      <w:suff w:val="tab"/>
     </w:lvl>
     <w:lvl w:ilvl="5">
       <w:isLgl w:val="false"/>
@@ -7870,7 +8088,7 @@
         <w:rFonts w:hint="default" w:ascii="Wingdings" w:hAnsi="Wingdings"/>
       </w:rPr>
       <w:start w:val="1"/>
-      <w:suff w:val="space"/>
+      <w:suff w:val="tab"/>
     </w:lvl>
     <w:lvl w:ilvl="6">
       <w:isLgl w:val="false"/>
@@ -7886,7 +8104,7 @@
         <w:rFonts w:hint="default" w:ascii="Symbol" w:hAnsi="Symbol"/>
       </w:rPr>
       <w:start w:val="1"/>
-      <w:suff w:val="space"/>
+      <w:suff w:val="tab"/>
     </w:lvl>
     <w:lvl w:ilvl="7">
       <w:isLgl w:val="false"/>
@@ -7902,7 +8120,7 @@
         <w:rFonts w:hint="default" w:ascii="Courier New" w:hAnsi="Courier New" w:cs="Courier New"/>
       </w:rPr>
       <w:start w:val="1"/>
-      <w:suff w:val="space"/>
+      <w:suff w:val="tab"/>
     </w:lvl>
     <w:lvl w:ilvl="8">
       <w:isLgl w:val="false"/>
@@ -7918,7 +8136,7 @@
         <w:rFonts w:hint="default" w:ascii="Wingdings" w:hAnsi="Wingdings"/>
       </w:rPr>
       <w:start w:val="1"/>
-      <w:suff w:val="space"/>
+      <w:suff w:val="tab"/>
     </w:lvl>
   </w:abstractNum>
   <w:abstractNum w:abstractNumId="3">
@@ -7936,7 +8154,7 @@
         <w:rFonts w:hint="default" w:ascii="Symbol" w:hAnsi="Symbol" w:eastAsia="Symbol" w:cs="Symbol"/>
       </w:rPr>
       <w:start w:val="1"/>
-      <w:suff w:val="space"/>
+      <w:suff w:val="tab"/>
     </w:lvl>
     <w:lvl w:ilvl="1">
       <w:isLgl w:val="false"/>
@@ -7952,7 +8170,7 @@
         <w:rFonts w:hint="default" w:ascii="Courier New" w:hAnsi="Courier New" w:eastAsia="Courier New" w:cs="Courier New"/>
       </w:rPr>
       <w:start w:val="1"/>
-      <w:suff w:val="space"/>
+      <w:suff w:val="tab"/>
     </w:lvl>
     <w:lvl w:ilvl="2">
       <w:isLgl w:val="false"/>
@@ -7968,7 +8186,7 @@
         <w:rFonts w:hint="default" w:ascii="Wingdings" w:hAnsi="Wingdings" w:eastAsia="Wingdings" w:cs="Wingdings"/>
       </w:rPr>
       <w:start w:val="1"/>
-      <w:suff w:val="space"/>
+      <w:suff w:val="tab"/>
     </w:lvl>
     <w:lvl w:ilvl="3">
       <w:isLgl w:val="false"/>
@@ -7984,7 +8202,7 @@
         <w:rFonts w:hint="default" w:ascii="Symbol" w:hAnsi="Symbol" w:eastAsia="Symbol" w:cs="Symbol"/>
       </w:rPr>
       <w:start w:val="1"/>
-      <w:suff w:val="space"/>
+      <w:suff w:val="tab"/>
     </w:lvl>
     <w:lvl w:ilvl="4">
       <w:isLgl w:val="false"/>
@@ -8000,7 +8218,7 @@
         <w:rFonts w:hint="default" w:ascii="Courier New" w:hAnsi="Courier New" w:eastAsia="Courier New" w:cs="Courier New"/>
       </w:rPr>
       <w:start w:val="1"/>
-      <w:suff w:val="space"/>
+      <w:suff w:val="tab"/>
     </w:lvl>
     <w:lvl w:ilvl="5">
       <w:isLgl w:val="false"/>
@@ -8016,7 +8234,7 @@
         <w:rFonts w:hint="default" w:ascii="Wingdings" w:hAnsi="Wingdings" w:eastAsia="Wingdings" w:cs="Wingdings"/>
       </w:rPr>
       <w:start w:val="1"/>
-      <w:suff w:val="space"/>
+      <w:suff w:val="tab"/>
     </w:lvl>
     <w:lvl w:ilvl="6">
       <w:isLgl w:val="false"/>
@@ -8032,7 +8250,7 @@
         <w:rFonts w:hint="default" w:ascii="Symbol" w:hAnsi="Symbol" w:eastAsia="Symbol" w:cs="Symbol"/>
       </w:rPr>
       <w:start w:val="1"/>
-      <w:suff w:val="space"/>
+      <w:suff w:val="tab"/>
     </w:lvl>
     <w:lvl w:ilvl="7">
       <w:isLgl w:val="false"/>
@@ -8048,7 +8266,7 @@
         <w:rFonts w:hint="default" w:ascii="Courier New" w:hAnsi="Courier New" w:eastAsia="Courier New" w:cs="Courier New"/>
       </w:rPr>
       <w:start w:val="1"/>
-      <w:suff w:val="space"/>
+      <w:suff w:val="tab"/>
     </w:lvl>
     <w:lvl w:ilvl="8">
       <w:isLgl w:val="false"/>
@@ -8064,7 +8282,7 @@
         <w:rFonts w:hint="default" w:ascii="Wingdings" w:hAnsi="Wingdings" w:eastAsia="Wingdings" w:cs="Wingdings"/>
       </w:rPr>
       <w:start w:val="1"/>
-      <w:suff w:val="space"/>
+      <w:suff w:val="tab"/>
     </w:lvl>
   </w:abstractNum>
   <w:abstractNum w:abstractNumId="4">
@@ -8080,7 +8298,7 @@
       </w:pPr>
       <w:rPr/>
       <w:start w:val="1"/>
-      <w:suff w:val="space"/>
+      <w:suff w:val="tab"/>
     </w:lvl>
     <w:lvl w:ilvl="1">
       <w:isLgl w:val="false"/>
@@ -8094,7 +8312,7 @@
       </w:pPr>
       <w:rPr/>
       <w:start w:val="1"/>
-      <w:suff w:val="space"/>
+      <w:suff w:val="tab"/>
     </w:lvl>
     <w:lvl w:ilvl="2">
       <w:isLgl w:val="false"/>
@@ -8108,7 +8326,7 @@
       </w:pPr>
       <w:rPr/>
       <w:start w:val="1"/>
-      <w:suff w:val="space"/>
+      <w:suff w:val="tab"/>
     </w:lvl>
     <w:lvl w:ilvl="3">
       <w:isLgl w:val="false"/>
@@ -8122,7 +8340,7 @@
       </w:pPr>
       <w:rPr/>
       <w:start w:val="1"/>
-      <w:suff w:val="space"/>
+      <w:suff w:val="tab"/>
     </w:lvl>
     <w:lvl w:ilvl="4">
       <w:isLgl w:val="false"/>
@@ -8136,7 +8354,7 @@
       </w:pPr>
       <w:rPr/>
       <w:start w:val="1"/>
-      <w:suff w:val="space"/>
+      <w:suff w:val="tab"/>
     </w:lvl>
     <w:lvl w:ilvl="5">
       <w:isLgl w:val="false"/>
@@ -8150,7 +8368,7 @@
       </w:pPr>
       <w:rPr/>
       <w:start w:val="1"/>
-      <w:suff w:val="space"/>
+      <w:suff w:val="tab"/>
     </w:lvl>
     <w:lvl w:ilvl="6">
       <w:isLgl w:val="false"/>
@@ -8164,7 +8382,7 @@
       </w:pPr>
       <w:rPr/>
       <w:start w:val="1"/>
-      <w:suff w:val="space"/>
+      <w:suff w:val="tab"/>
     </w:lvl>
     <w:lvl w:ilvl="7">
       <w:isLgl w:val="false"/>
@@ -8178,7 +8396,7 @@
       </w:pPr>
       <w:rPr/>
       <w:start w:val="1"/>
-      <w:suff w:val="space"/>
+      <w:suff w:val="tab"/>
     </w:lvl>
     <w:lvl w:ilvl="8">
       <w:isLgl w:val="false"/>
@@ -8192,7 +8410,7 @@
       </w:pPr>
       <w:rPr/>
       <w:start w:val="1"/>
-      <w:suff w:val="space"/>
+      <w:suff w:val="tab"/>
     </w:lvl>
   </w:abstractNum>
   <w:abstractNum w:abstractNumId="5">
@@ -8210,7 +8428,7 @@
         <w:rFonts w:hint="default" w:ascii="Symbol" w:hAnsi="Symbol" w:eastAsia="Symbol" w:cs="Symbol"/>
       </w:rPr>
       <w:start w:val="1"/>
-      <w:suff w:val="space"/>
+      <w:suff w:val="tab"/>
     </w:lvl>
     <w:lvl w:ilvl="1">
       <w:isLgl w:val="false"/>
@@ -8226,7 +8444,7 @@
         <w:rFonts w:hint="default" w:ascii="Courier New" w:hAnsi="Courier New" w:eastAsia="Courier New" w:cs="Courier New"/>
       </w:rPr>
       <w:start w:val="1"/>
-      <w:suff w:val="space"/>
+      <w:suff w:val="tab"/>
     </w:lvl>
     <w:lvl w:ilvl="2">
       <w:isLgl w:val="false"/>
@@ -8242,7 +8460,7 @@
         <w:rFonts w:hint="default" w:ascii="Wingdings" w:hAnsi="Wingdings" w:eastAsia="Wingdings" w:cs="Wingdings"/>
       </w:rPr>
       <w:start w:val="1"/>
-      <w:suff w:val="space"/>
+      <w:suff w:val="tab"/>
     </w:lvl>
     <w:lvl w:ilvl="3">
       <w:isLgl w:val="false"/>
@@ -8258,7 +8476,7 @@
         <w:rFonts w:hint="default" w:ascii="Symbol" w:hAnsi="Symbol" w:eastAsia="Symbol" w:cs="Symbol"/>
       </w:rPr>
       <w:start w:val="1"/>
-      <w:suff w:val="space"/>
+      <w:suff w:val="tab"/>
     </w:lvl>
     <w:lvl w:ilvl="4">
       <w:isLgl w:val="false"/>
@@ -8274,7 +8492,7 @@
         <w:rFonts w:hint="default" w:ascii="Courier New" w:hAnsi="Courier New" w:eastAsia="Courier New" w:cs="Courier New"/>
       </w:rPr>
       <w:start w:val="1"/>
-      <w:suff w:val="space"/>
+      <w:suff w:val="tab"/>
     </w:lvl>
     <w:lvl w:ilvl="5">
       <w:isLgl w:val="false"/>
@@ -8290,7 +8508,7 @@
         <w:rFonts w:hint="default" w:ascii="Wingdings" w:hAnsi="Wingdings" w:eastAsia="Wingdings" w:cs="Wingdings"/>
       </w:rPr>
       <w:start w:val="1"/>
-      <w:suff w:val="space"/>
+      <w:suff w:val="tab"/>
     </w:lvl>
     <w:lvl w:ilvl="6">
       <w:isLgl w:val="false"/>
@@ -8306,7 +8524,7 @@
         <w:rFonts w:hint="default" w:ascii="Symbol" w:hAnsi="Symbol" w:eastAsia="Symbol" w:cs="Symbol"/>
       </w:rPr>
       <w:start w:val="1"/>
-      <w:suff w:val="space"/>
+      <w:suff w:val="tab"/>
     </w:lvl>
     <w:lvl w:ilvl="7">
       <w:isLgl w:val="false"/>
@@ -8322,7 +8540,7 @@
         <w:rFonts w:hint="default" w:ascii="Courier New" w:hAnsi="Courier New" w:eastAsia="Courier New" w:cs="Courier New"/>
       </w:rPr>
       <w:start w:val="1"/>
-      <w:suff w:val="space"/>
+      <w:suff w:val="tab"/>
     </w:lvl>
     <w:lvl w:ilvl="8">
       <w:isLgl w:val="false"/>
@@ -8338,7 +8556,7 @@
         <w:rFonts w:hint="default" w:ascii="Wingdings" w:hAnsi="Wingdings" w:eastAsia="Wingdings" w:cs="Wingdings"/>
       </w:rPr>
       <w:start w:val="1"/>
-      <w:suff w:val="space"/>
+      <w:suff w:val="tab"/>
     </w:lvl>
   </w:abstractNum>
   <w:abstractNum w:abstractNumId="6">
@@ -8354,7 +8572,7 @@
       </w:pPr>
       <w:rPr/>
       <w:start w:val="1"/>
-      <w:suff w:val="space"/>
+      <w:suff w:val="tab"/>
     </w:lvl>
     <w:lvl w:ilvl="1">
       <w:isLgl w:val="false"/>
@@ -8368,7 +8586,7 @@
       </w:pPr>
       <w:rPr/>
       <w:start w:val="1"/>
-      <w:suff w:val="space"/>
+      <w:suff w:val="tab"/>
     </w:lvl>
     <w:lvl w:ilvl="2">
       <w:isLgl w:val="false"/>
@@ -8382,7 +8600,7 @@
       </w:pPr>
       <w:rPr/>
       <w:start w:val="1"/>
-      <w:suff w:val="space"/>
+      <w:suff w:val="tab"/>
     </w:lvl>
     <w:lvl w:ilvl="3">
       <w:isLgl w:val="false"/>
@@ -8396,7 +8614,7 @@
       </w:pPr>
       <w:rPr/>
       <w:start w:val="1"/>
-      <w:suff w:val="space"/>
+      <w:suff w:val="tab"/>
     </w:lvl>
     <w:lvl w:ilvl="4">
       <w:isLgl w:val="false"/>
@@ -8410,7 +8628,7 @@
       </w:pPr>
       <w:rPr/>
       <w:start w:val="1"/>
-      <w:suff w:val="space"/>
+      <w:suff w:val="tab"/>
     </w:lvl>
     <w:lvl w:ilvl="5">
       <w:isLgl w:val="false"/>
@@ -8424,7 +8642,7 @@
       </w:pPr>
       <w:rPr/>
       <w:start w:val="1"/>
-      <w:suff w:val="space"/>
+      <w:suff w:val="tab"/>
     </w:lvl>
     <w:lvl w:ilvl="6">
       <w:isLgl w:val="false"/>
@@ -8438,7 +8656,7 @@
       </w:pPr>
       <w:rPr/>
       <w:start w:val="1"/>
-      <w:suff w:val="space"/>
+      <w:suff w:val="tab"/>
     </w:lvl>
     <w:lvl w:ilvl="7">
       <w:isLgl w:val="false"/>
@@ -8452,7 +8670,7 @@
       </w:pPr>
       <w:rPr/>
       <w:start w:val="1"/>
-      <w:suff w:val="space"/>
+      <w:suff w:val="tab"/>
     </w:lvl>
     <w:lvl w:ilvl="8">
       <w:isLgl w:val="false"/>
@@ -8466,7 +8684,7 @@
       </w:pPr>
       <w:rPr/>
       <w:start w:val="1"/>
-      <w:suff w:val="space"/>
+      <w:suff w:val="tab"/>
     </w:lvl>
   </w:abstractNum>
   <w:abstractNum w:abstractNumId="7">
@@ -8484,7 +8702,7 @@
         <w:rFonts w:hint="default" w:ascii="Symbol" w:hAnsi="Symbol" w:eastAsia="Symbol" w:cs="Symbol"/>
       </w:rPr>
       <w:start w:val="1"/>
-      <w:suff w:val="space"/>
+      <w:suff w:val="tab"/>
     </w:lvl>
     <w:lvl w:ilvl="1">
       <w:isLgl w:val="false"/>
@@ -8500,7 +8718,7 @@
         <w:rFonts w:hint="default" w:ascii="Courier New" w:hAnsi="Courier New" w:eastAsia="Courier New" w:cs="Courier New"/>
       </w:rPr>
       <w:start w:val="1"/>
-      <w:suff w:val="space"/>
+      <w:suff w:val="tab"/>
     </w:lvl>
     <w:lvl w:ilvl="2">
       <w:isLgl w:val="false"/>
@@ -8516,7 +8734,7 @@
         <w:rFonts w:hint="default" w:ascii="Wingdings" w:hAnsi="Wingdings" w:eastAsia="Wingdings" w:cs="Wingdings"/>
       </w:rPr>
       <w:start w:val="1"/>
-      <w:suff w:val="space"/>
+      <w:suff w:val="tab"/>
     </w:lvl>
     <w:lvl w:ilvl="3">
       <w:isLgl w:val="false"/>
@@ -8532,7 +8750,7 @@
         <w:rFonts w:hint="default" w:ascii="Symbol" w:hAnsi="Symbol" w:eastAsia="Symbol" w:cs="Symbol"/>
       </w:rPr>
       <w:start w:val="1"/>
-      <w:suff w:val="space"/>
+      <w:suff w:val="tab"/>
     </w:lvl>
     <w:lvl w:ilvl="4">
       <w:isLgl w:val="false"/>
@@ -8548,7 +8766,7 @@
         <w:rFonts w:hint="default" w:ascii="Courier New" w:hAnsi="Courier New" w:eastAsia="Courier New" w:cs="Courier New"/>
       </w:rPr>
       <w:start w:val="1"/>
-      <w:suff w:val="space"/>
+      <w:suff w:val="tab"/>
     </w:lvl>
     <w:lvl w:ilvl="5">
       <w:isLgl w:val="false"/>
@@ -8564,7 +8782,7 @@
         <w:rFonts w:hint="default" w:ascii="Wingdings" w:hAnsi="Wingdings" w:eastAsia="Wingdings" w:cs="Wingdings"/>
       </w:rPr>
       <w:start w:val="1"/>
-      <w:suff w:val="space"/>
+      <w:suff w:val="tab"/>
     </w:lvl>
     <w:lvl w:ilvl="6">
       <w:isLgl w:val="false"/>
@@ -8580,7 +8798,7 @@
         <w:rFonts w:hint="default" w:ascii="Symbol" w:hAnsi="Symbol" w:eastAsia="Symbol" w:cs="Symbol"/>
       </w:rPr>
       <w:start w:val="1"/>
-      <w:suff w:val="space"/>
+      <w:suff w:val="tab"/>
     </w:lvl>
     <w:lvl w:ilvl="7">
       <w:isLgl w:val="false"/>
@@ -8596,7 +8814,7 @@
         <w:rFonts w:hint="default" w:ascii="Courier New" w:hAnsi="Courier New" w:eastAsia="Courier New" w:cs="Courier New"/>
       </w:rPr>
       <w:start w:val="1"/>
-      <w:suff w:val="space"/>
+      <w:suff w:val="tab"/>
     </w:lvl>
     <w:lvl w:ilvl="8">
       <w:isLgl w:val="false"/>
@@ -8612,7 +8830,7 @@
         <w:rFonts w:hint="default" w:ascii="Wingdings" w:hAnsi="Wingdings" w:eastAsia="Wingdings" w:cs="Wingdings"/>
       </w:rPr>
       <w:start w:val="1"/>
-      <w:suff w:val="space"/>
+      <w:suff w:val="tab"/>
     </w:lvl>
   </w:abstractNum>
   <w:abstractNum w:abstractNumId="8">
@@ -8628,7 +8846,7 @@
       </w:pPr>
       <w:rPr/>
       <w:start w:val="1"/>
-      <w:suff w:val="space"/>
+      <w:suff w:val="tab"/>
     </w:lvl>
     <w:lvl w:ilvl="1">
       <w:isLgl w:val="false"/>
@@ -8642,7 +8860,7 @@
       </w:pPr>
       <w:rPr/>
       <w:start w:val="1"/>
-      <w:suff w:val="space"/>
+      <w:suff w:val="tab"/>
     </w:lvl>
     <w:lvl w:ilvl="2">
       <w:isLgl w:val="false"/>
@@ -8656,7 +8874,7 @@
       </w:pPr>
       <w:rPr/>
       <w:start w:val="1"/>
-      <w:suff w:val="space"/>
+      <w:suff w:val="tab"/>
     </w:lvl>
     <w:lvl w:ilvl="3">
       <w:isLgl w:val="false"/>
@@ -8670,7 +8888,7 @@
       </w:pPr>
       <w:rPr/>
       <w:start w:val="1"/>
-      <w:suff w:val="space"/>
+      <w:suff w:val="tab"/>
     </w:lvl>
     <w:lvl w:ilvl="4">
       <w:isLgl w:val="false"/>
@@ -8684,7 +8902,7 @@
       </w:pPr>
       <w:rPr/>
       <w:start w:val="1"/>
-      <w:suff w:val="space"/>
+      <w:suff w:val="tab"/>
     </w:lvl>
     <w:lvl w:ilvl="5">
       <w:isLgl w:val="false"/>
@@ -8698,7 +8916,7 @@
       </w:pPr>
       <w:rPr/>
       <w:start w:val="1"/>
-      <w:suff w:val="space"/>
+      <w:suff w:val="tab"/>
     </w:lvl>
     <w:lvl w:ilvl="6">
       <w:isLgl w:val="false"/>
@@ -8712,7 +8930,7 @@
       </w:pPr>
       <w:rPr/>
       <w:start w:val="1"/>
-      <w:suff w:val="space"/>
+      <w:suff w:val="tab"/>
     </w:lvl>
     <w:lvl w:ilvl="7">
       <w:isLgl w:val="false"/>
@@ -8726,7 +8944,7 @@
       </w:pPr>
       <w:rPr/>
       <w:start w:val="1"/>
-      <w:suff w:val="space"/>
+      <w:suff w:val="tab"/>
     </w:lvl>
     <w:lvl w:ilvl="8">
       <w:isLgl w:val="false"/>
@@ -8740,7 +8958,7 @@
       </w:pPr>
       <w:rPr/>
       <w:start w:val="1"/>
-      <w:suff w:val="space"/>
+      <w:suff w:val="tab"/>
     </w:lvl>
   </w:abstractNum>
   <w:num w:numId="1">
@@ -8931,11 +9149,11 @@
     <w:lsdException w:name="Bibliography" w:uiPriority="37"/>
     <w:lsdException w:name="TOC Heading" w:uiPriority="39" w:qFormat="1"/>
   </w:latentStyles>
-  <w:style w:type="paragraph" w:styleId="670">
+  <w:style w:type="paragraph" w:styleId="672">
     <w:name w:val="Heading 1"/>
-    <w:basedOn w:val="846"/>
-    <w:next w:val="846"/>
-    <w:link w:val="671"/>
+    <w:basedOn w:val="848"/>
+    <w:next w:val="848"/>
+    <w:link w:val="673"/>
     <w:uiPriority w:val="9"/>
     <w:qFormat/>
     <w:pPr>
@@ -8952,10 +9170,10 @@
       <w:szCs w:val="40"/>
     </w:rPr>
   </w:style>
-  <w:style w:type="character" w:styleId="671">
+  <w:style w:type="character" w:styleId="673">
     <w:name w:val="Heading 1 Char"/>
-    <w:basedOn w:val="847"/>
-    <w:link w:val="670"/>
+    <w:basedOn w:val="849"/>
+    <w:link w:val="672"/>
     <w:uiPriority w:val="9"/>
     <w:pPr>
       <w:pBdr/>
@@ -8968,11 +9186,11 @@
       <w:szCs w:val="40"/>
     </w:rPr>
   </w:style>
-  <w:style w:type="paragraph" w:styleId="672">
+  <w:style w:type="paragraph" w:styleId="674">
     <w:name w:val="Heading 2"/>
-    <w:basedOn w:val="846"/>
-    <w:next w:val="846"/>
-    <w:link w:val="673"/>
+    <w:basedOn w:val="848"/>
+    <w:next w:val="848"/>
+    <w:link w:val="675"/>
     <w:uiPriority w:val="9"/>
     <w:unhideWhenUsed/>
     <w:qFormat/>
@@ -8989,10 +9207,10 @@
       <w:sz w:val="34"/>
     </w:rPr>
   </w:style>
-  <w:style w:type="character" w:styleId="673">
+  <w:style w:type="character" w:styleId="675">
     <w:name w:val="Heading 2 Char"/>
-    <w:basedOn w:val="847"/>
-    <w:link w:val="672"/>
+    <w:basedOn w:val="849"/>
+    <w:link w:val="674"/>
     <w:uiPriority w:val="9"/>
     <w:pPr>
       <w:pBdr/>
@@ -9004,11 +9222,11 @@
       <w:sz w:val="34"/>
     </w:rPr>
   </w:style>
-  <w:style w:type="paragraph" w:styleId="674">
+  <w:style w:type="paragraph" w:styleId="676">
     <w:name w:val="Heading 3"/>
-    <w:basedOn w:val="846"/>
-    <w:next w:val="846"/>
-    <w:link w:val="675"/>
+    <w:basedOn w:val="848"/>
+    <w:next w:val="848"/>
+    <w:link w:val="677"/>
     <w:uiPriority w:val="9"/>
     <w:unhideWhenUsed/>
     <w:qFormat/>
@@ -9026,10 +9244,10 @@
       <w:szCs w:val="30"/>
     </w:rPr>
   </w:style>
-  <w:style w:type="character" w:styleId="675">
+  <w:style w:type="character" w:styleId="677">
     <w:name w:val="Heading 3 Char"/>
-    <w:basedOn w:val="847"/>
-    <w:link w:val="674"/>
+    <w:basedOn w:val="849"/>
+    <w:link w:val="676"/>
     <w:uiPriority w:val="9"/>
     <w:pPr>
       <w:pBdr/>
@@ -9042,11 +9260,11 @@
       <w:szCs w:val="30"/>
     </w:rPr>
   </w:style>
-  <w:style w:type="paragraph" w:styleId="676">
+  <w:style w:type="paragraph" w:styleId="678">
     <w:name w:val="Heading 4"/>
-    <w:basedOn w:val="846"/>
-    <w:next w:val="846"/>
-    <w:link w:val="677"/>
+    <w:basedOn w:val="848"/>
+    <w:next w:val="848"/>
+    <w:link w:val="679"/>
     <w:uiPriority w:val="9"/>
     <w:unhideWhenUsed/>
     <w:qFormat/>
@@ -9066,10 +9284,10 @@
       <w:szCs w:val="26"/>
     </w:rPr>
   </w:style>
-  <w:style w:type="character" w:styleId="677">
+  <w:style w:type="character" w:styleId="679">
     <w:name w:val="Heading 4 Char"/>
-    <w:basedOn w:val="847"/>
-    <w:link w:val="676"/>
+    <w:basedOn w:val="849"/>
+    <w:link w:val="678"/>
     <w:uiPriority w:val="9"/>
     <w:pPr>
       <w:pBdr/>
@@ -9084,11 +9302,11 @@
       <w:szCs w:val="26"/>
     </w:rPr>
   </w:style>
-  <w:style w:type="paragraph" w:styleId="678">
+  <w:style w:type="paragraph" w:styleId="680">
     <w:name w:val="Heading 5"/>
-    <w:basedOn w:val="846"/>
-    <w:next w:val="846"/>
-    <w:link w:val="679"/>
+    <w:basedOn w:val="848"/>
+    <w:next w:val="848"/>
+    <w:link w:val="681"/>
     <w:uiPriority w:val="9"/>
     <w:unhideWhenUsed/>
     <w:qFormat/>
@@ -9108,10 +9326,10 @@
       <w:szCs w:val="24"/>
     </w:rPr>
   </w:style>
-  <w:style w:type="character" w:styleId="679">
+  <w:style w:type="character" w:styleId="681">
     <w:name w:val="Heading 5 Char"/>
-    <w:basedOn w:val="847"/>
-    <w:link w:val="678"/>
+    <w:basedOn w:val="849"/>
+    <w:link w:val="680"/>
     <w:uiPriority w:val="9"/>
     <w:pPr>
       <w:pBdr/>
@@ -9126,11 +9344,11 @@
       <w:szCs w:val="24"/>
     </w:rPr>
   </w:style>
-  <w:style w:type="paragraph" w:styleId="680">
+  <w:style w:type="paragraph" w:styleId="682">
     <w:name w:val="Heading 6"/>
-    <w:basedOn w:val="846"/>
-    <w:next w:val="846"/>
-    <w:link w:val="681"/>
+    <w:basedOn w:val="848"/>
+    <w:next w:val="848"/>
+    <w:link w:val="683"/>
     <w:uiPriority w:val="9"/>
     <w:unhideWhenUsed/>
     <w:qFormat/>
@@ -9150,10 +9368,10 @@
       <w:szCs w:val="22"/>
     </w:rPr>
   </w:style>
-  <w:style w:type="character" w:styleId="681">
+  <w:style w:type="character" w:styleId="683">
     <w:name w:val="Heading 6 Char"/>
-    <w:basedOn w:val="847"/>
-    <w:link w:val="680"/>
+    <w:basedOn w:val="849"/>
+    <w:link w:val="682"/>
     <w:uiPriority w:val="9"/>
     <w:pPr>
       <w:pBdr/>
@@ -9168,11 +9386,11 @@
       <w:szCs w:val="22"/>
     </w:rPr>
   </w:style>
-  <w:style w:type="paragraph" w:styleId="682">
+  <w:style w:type="paragraph" w:styleId="684">
     <w:name w:val="Heading 7"/>
-    <w:basedOn w:val="846"/>
-    <w:next w:val="846"/>
-    <w:link w:val="683"/>
+    <w:basedOn w:val="848"/>
+    <w:next w:val="848"/>
+    <w:link w:val="685"/>
     <w:uiPriority w:val="9"/>
     <w:unhideWhenUsed/>
     <w:qFormat/>
@@ -9194,10 +9412,10 @@
       <w:szCs w:val="22"/>
     </w:rPr>
   </w:style>
-  <w:style w:type="character" w:styleId="683">
+  <w:style w:type="character" w:styleId="685">
     <w:name w:val="Heading 7 Char"/>
-    <w:basedOn w:val="847"/>
-    <w:link w:val="682"/>
+    <w:basedOn w:val="849"/>
+    <w:link w:val="684"/>
     <w:uiPriority w:val="9"/>
     <w:pPr>
       <w:pBdr/>
@@ -9214,11 +9432,11 @@
       <w:szCs w:val="22"/>
     </w:rPr>
   </w:style>
-  <w:style w:type="paragraph" w:styleId="684">
+  <w:style w:type="paragraph" w:styleId="686">
     <w:name w:val="Heading 8"/>
-    <w:basedOn w:val="846"/>
-    <w:next w:val="846"/>
-    <w:link w:val="685"/>
+    <w:basedOn w:val="848"/>
+    <w:next w:val="848"/>
+    <w:link w:val="687"/>
     <w:uiPriority w:val="9"/>
     <w:unhideWhenUsed/>
     <w:qFormat/>
@@ -9238,10 +9456,10 @@
       <w:szCs w:val="22"/>
     </w:rPr>
   </w:style>
-  <w:style w:type="character" w:styleId="685">
+  <w:style w:type="character" w:styleId="687">
     <w:name w:val="Heading 8 Char"/>
-    <w:basedOn w:val="847"/>
-    <w:link w:val="684"/>
+    <w:basedOn w:val="849"/>
+    <w:link w:val="686"/>
     <w:uiPriority w:val="9"/>
     <w:pPr>
       <w:pBdr/>
@@ -9256,11 +9474,11 @@
       <w:szCs w:val="22"/>
     </w:rPr>
   </w:style>
-  <w:style w:type="paragraph" w:styleId="686">
+  <w:style w:type="paragraph" w:styleId="688">
     <w:name w:val="Heading 9"/>
-    <w:basedOn w:val="846"/>
-    <w:next w:val="846"/>
-    <w:link w:val="687"/>
+    <w:basedOn w:val="848"/>
+    <w:next w:val="848"/>
+    <w:link w:val="689"/>
     <w:uiPriority w:val="9"/>
     <w:unhideWhenUsed/>
     <w:qFormat/>
@@ -9280,10 +9498,10 @@
       <w:szCs w:val="21"/>
     </w:rPr>
   </w:style>
-  <w:style w:type="character" w:styleId="687">
+  <w:style w:type="character" w:styleId="689">
     <w:name w:val="Heading 9 Char"/>
-    <w:basedOn w:val="847"/>
-    <w:link w:val="686"/>
+    <w:basedOn w:val="849"/>
+    <w:link w:val="688"/>
     <w:uiPriority w:val="9"/>
     <w:pPr>
       <w:pBdr/>
@@ -9298,7 +9516,7 @@
       <w:szCs w:val="21"/>
     </w:rPr>
   </w:style>
-  <w:style w:type="paragraph" w:styleId="688">
+  <w:style w:type="paragraph" w:styleId="690">
     <w:name w:val="No Spacing"/>
     <w:uiPriority w:val="1"/>
     <w:qFormat/>
@@ -9308,11 +9526,11 @@
       <w:ind/>
     </w:pPr>
   </w:style>
-  <w:style w:type="paragraph" w:styleId="689">
+  <w:style w:type="paragraph" w:styleId="691">
     <w:name w:val="Title"/>
-    <w:basedOn w:val="846"/>
-    <w:next w:val="846"/>
-    <w:link w:val="690"/>
+    <w:basedOn w:val="848"/>
+    <w:next w:val="848"/>
+    <w:link w:val="692"/>
     <w:uiPriority w:val="10"/>
     <w:qFormat/>
     <w:pPr>
@@ -9326,10 +9544,10 @@
       <w:szCs w:val="48"/>
     </w:rPr>
   </w:style>
-  <w:style w:type="character" w:styleId="690">
+  <w:style w:type="character" w:styleId="692">
     <w:name w:val="Title Char"/>
-    <w:basedOn w:val="847"/>
-    <w:link w:val="689"/>
+    <w:basedOn w:val="849"/>
+    <w:link w:val="691"/>
     <w:uiPriority w:val="10"/>
     <w:pPr>
       <w:pBdr/>
@@ -9341,11 +9559,11 @@
       <w:szCs w:val="48"/>
     </w:rPr>
   </w:style>
-  <w:style w:type="paragraph" w:styleId="691">
+  <w:style w:type="paragraph" w:styleId="693">
     <w:name w:val="Subtitle"/>
-    <w:basedOn w:val="846"/>
-    <w:next w:val="846"/>
-    <w:link w:val="692"/>
+    <w:basedOn w:val="848"/>
+    <w:next w:val="848"/>
+    <w:link w:val="694"/>
     <w:uiPriority w:val="11"/>
     <w:qFormat/>
     <w:pPr>
@@ -9358,10 +9576,10 @@
       <w:szCs w:val="24"/>
     </w:rPr>
   </w:style>
-  <w:style w:type="character" w:styleId="692">
+  <w:style w:type="character" w:styleId="694">
     <w:name w:val="Subtitle Char"/>
-    <w:basedOn w:val="847"/>
-    <w:link w:val="691"/>
+    <w:basedOn w:val="849"/>
+    <w:link w:val="693"/>
     <w:uiPriority w:val="11"/>
     <w:pPr>
       <w:pBdr/>
@@ -9373,11 +9591,11 @@
       <w:szCs w:val="24"/>
     </w:rPr>
   </w:style>
-  <w:style w:type="paragraph" w:styleId="693">
+  <w:style w:type="paragraph" w:styleId="695">
     <w:name w:val="Quote"/>
-    <w:basedOn w:val="846"/>
-    <w:next w:val="846"/>
-    <w:link w:val="694"/>
+    <w:basedOn w:val="848"/>
+    <w:next w:val="848"/>
+    <w:link w:val="696"/>
     <w:uiPriority w:val="29"/>
     <w:qFormat/>
     <w:pPr>
@@ -9389,9 +9607,9 @@
       <w:i/>
     </w:rPr>
   </w:style>
-  <w:style w:type="character" w:styleId="694">
+  <w:style w:type="character" w:styleId="696">
     <w:name w:val="Quote Char"/>
-    <w:link w:val="693"/>
+    <w:link w:val="695"/>
     <w:uiPriority w:val="29"/>
     <w:pPr>
       <w:pBdr/>
@@ -9402,11 +9620,11 @@
       <w:i/>
     </w:rPr>
   </w:style>
-  <w:style w:type="paragraph" w:styleId="695">
+  <w:style w:type="paragraph" w:styleId="697">
     <w:name w:val="Intense Quote"/>
-    <w:basedOn w:val="846"/>
-    <w:next w:val="846"/>
-    <w:link w:val="696"/>
+    <w:basedOn w:val="848"/>
+    <w:next w:val="848"/>
+    <w:link w:val="698"/>
     <w:uiPriority w:val="30"/>
     <w:qFormat/>
     <w:pPr>
@@ -9425,9 +9643,9 @@
       <w:i/>
     </w:rPr>
   </w:style>
-  <w:style w:type="character" w:styleId="696">
+  <w:style w:type="character" w:styleId="698">
     <w:name w:val="Intense Quote Char"/>
-    <w:link w:val="695"/>
+    <w:link w:val="697"/>
     <w:uiPriority w:val="30"/>
     <w:pPr>
       <w:pBdr/>
@@ -9438,37 +9656,10 @@
       <w:i/>
     </w:rPr>
   </w:style>
-  <w:style w:type="paragraph" w:styleId="697">
+  <w:style w:type="paragraph" w:styleId="699">
     <w:name w:val="Header"/>
-    <w:basedOn w:val="846"/>
-    <w:link w:val="698"/>
-    <w:uiPriority w:val="99"/>
-    <w:unhideWhenUsed/>
-    <w:pPr>
-      <w:pBdr/>
-      <w:tabs>
-        <w:tab w:val="center" w:leader="none" w:pos="7143"/>
-        <w:tab w:val="right" w:leader="none" w:pos="14287"/>
-      </w:tabs>
-      <w:spacing w:after="0" w:line="240" w:lineRule="auto"/>
-      <w:ind/>
-    </w:pPr>
-  </w:style>
-  <w:style w:type="character" w:styleId="698">
-    <w:name w:val="Header Char"/>
-    <w:basedOn w:val="847"/>
-    <w:link w:val="697"/>
-    <w:uiPriority w:val="99"/>
-    <w:pPr>
-      <w:pBdr/>
-      <w:spacing/>
-      <w:ind/>
-    </w:pPr>
-  </w:style>
-  <w:style w:type="paragraph" w:styleId="699">
-    <w:name w:val="Footer"/>
-    <w:basedOn w:val="846"/>
-    <w:link w:val="702"/>
+    <w:basedOn w:val="848"/>
+    <w:link w:val="700"/>
     <w:uiPriority w:val="99"/>
     <w:unhideWhenUsed/>
     <w:pPr>
@@ -9482,8 +9673,8 @@
     </w:pPr>
   </w:style>
   <w:style w:type="character" w:styleId="700">
-    <w:name w:val="Footer Char"/>
-    <w:basedOn w:val="847"/>
+    <w:name w:val="Header Char"/>
+    <w:basedOn w:val="849"/>
     <w:link w:val="699"/>
     <w:uiPriority w:val="99"/>
     <w:pPr>
@@ -9493,9 +9684,36 @@
     </w:pPr>
   </w:style>
   <w:style w:type="paragraph" w:styleId="701">
+    <w:name w:val="Footer"/>
+    <w:basedOn w:val="848"/>
+    <w:link w:val="704"/>
+    <w:uiPriority w:val="99"/>
+    <w:unhideWhenUsed/>
+    <w:pPr>
+      <w:pBdr/>
+      <w:tabs>
+        <w:tab w:val="center" w:leader="none" w:pos="7143"/>
+        <w:tab w:val="right" w:leader="none" w:pos="14287"/>
+      </w:tabs>
+      <w:spacing w:after="0" w:line="240" w:lineRule="auto"/>
+      <w:ind/>
+    </w:pPr>
+  </w:style>
+  <w:style w:type="character" w:styleId="702">
+    <w:name w:val="Footer Char"/>
+    <w:basedOn w:val="849"/>
+    <w:link w:val="701"/>
+    <w:uiPriority w:val="99"/>
+    <w:pPr>
+      <w:pBdr/>
+      <w:spacing/>
+      <w:ind/>
+    </w:pPr>
+  </w:style>
+  <w:style w:type="paragraph" w:styleId="703">
     <w:name w:val="Caption"/>
-    <w:basedOn w:val="846"/>
-    <w:next w:val="846"/>
+    <w:basedOn w:val="848"/>
+    <w:next w:val="848"/>
     <w:uiPriority w:val="35"/>
     <w:semiHidden/>
     <w:unhideWhenUsed/>
@@ -9513,10 +9731,10 @@
       <w:szCs w:val="18"/>
     </w:rPr>
   </w:style>
-  <w:style w:type="character" w:styleId="702">
+  <w:style w:type="character" w:styleId="704">
     <w:name w:val="Caption Char"/>
-    <w:basedOn w:val="701"/>
-    <w:link w:val="699"/>
+    <w:basedOn w:val="703"/>
+    <w:link w:val="701"/>
     <w:uiPriority w:val="99"/>
     <w:pPr>
       <w:pBdr/>
@@ -9524,9 +9742,9 @@
       <w:ind/>
     </w:pPr>
   </w:style>
-  <w:style w:type="table" w:styleId="703">
+  <w:style w:type="table" w:styleId="705">
     <w:name w:val="Table Grid Light"/>
-    <w:basedOn w:val="848"/>
+    <w:basedOn w:val="850"/>
     <w:uiPriority w:val="59"/>
     <w:pPr>
       <w:pBdr/>
@@ -9723,9 +9941,9 @@
       </w:tcPr>
     </w:tblStylePr>
   </w:style>
-  <w:style w:type="table" w:styleId="704">
+  <w:style w:type="table" w:styleId="706">
     <w:name w:val="Plain Table 1"/>
-    <w:basedOn w:val="848"/>
+    <w:basedOn w:val="850"/>
     <w:uiPriority w:val="59"/>
     <w:pPr>
       <w:pBdr/>
@@ -9948,9 +10166,9 @@
       </w:tcPr>
     </w:tblStylePr>
   </w:style>
-  <w:style w:type="table" w:styleId="705">
+  <w:style w:type="table" w:styleId="707">
     <w:name w:val="Plain Table 2"/>
-    <w:basedOn w:val="848"/>
+    <w:basedOn w:val="850"/>
     <w:uiPriority w:val="59"/>
     <w:pPr>
       <w:pBdr/>
@@ -10181,9 +10399,9 @@
       </w:tcPr>
     </w:tblStylePr>
   </w:style>
-  <w:style w:type="table" w:styleId="706">
+  <w:style w:type="table" w:styleId="708">
     <w:name w:val="Plain Table 3"/>
-    <w:basedOn w:val="848"/>
+    <w:basedOn w:val="850"/>
     <w:uiPriority w:val="99"/>
     <w:pPr>
       <w:pBdr/>
@@ -10411,9 +10629,9 @@
       </w:tcPr>
     </w:tblStylePr>
   </w:style>
-  <w:style w:type="table" w:styleId="707">
+  <w:style w:type="table" w:styleId="709">
     <w:name w:val="Plain Table 4"/>
-    <w:basedOn w:val="848"/>
+    <w:basedOn w:val="850"/>
     <w:uiPriority w:val="99"/>
     <w:pPr>
       <w:pBdr/>
@@ -10627,9 +10845,9 @@
       </w:tcPr>
     </w:tblStylePr>
   </w:style>
-  <w:style w:type="table" w:styleId="708">
+  <w:style w:type="table" w:styleId="710">
     <w:name w:val="Plain Table 5"/>
-    <w:basedOn w:val="848"/>
+    <w:basedOn w:val="850"/>
     <w:uiPriority w:val="99"/>
     <w:pPr>
       <w:pBdr/>
@@ -10860,9 +11078,9 @@
       </w:tcPr>
     </w:tblStylePr>
   </w:style>
-  <w:style w:type="table" w:styleId="709">
+  <w:style w:type="table" w:styleId="711">
     <w:name w:val="Grid Table 1 Light"/>
-    <w:basedOn w:val="848"/>
+    <w:basedOn w:val="850"/>
     <w:uiPriority w:val="99"/>
     <w:pPr>
       <w:pBdr/>
@@ -11083,9 +11301,9 @@
       </w:tcPr>
     </w:tblStylePr>
   </w:style>
-  <w:style w:type="table" w:styleId="710">
+  <w:style w:type="table" w:styleId="712">
     <w:name w:val="Grid Table 1 Light - Accent 1"/>
-    <w:basedOn w:val="848"/>
+    <w:basedOn w:val="850"/>
     <w:uiPriority w:val="99"/>
     <w:pPr>
       <w:pBdr/>
@@ -11306,9 +11524,9 @@
       </w:tcPr>
     </w:tblStylePr>
   </w:style>
-  <w:style w:type="table" w:styleId="711">
+  <w:style w:type="table" w:styleId="713">
     <w:name w:val="Grid Table 1 Light - Accent 2"/>
-    <w:basedOn w:val="848"/>
+    <w:basedOn w:val="850"/>
     <w:uiPriority w:val="99"/>
     <w:pPr>
       <w:pBdr/>
@@ -11529,9 +11747,9 @@
       </w:tcPr>
     </w:tblStylePr>
   </w:style>
-  <w:style w:type="table" w:styleId="712">
+  <w:style w:type="table" w:styleId="714">
     <w:name w:val="Grid Table 1 Light - Accent 3"/>
-    <w:basedOn w:val="848"/>
+    <w:basedOn w:val="850"/>
     <w:uiPriority w:val="99"/>
     <w:pPr>
       <w:pBdr/>
@@ -11752,9 +11970,9 @@
       </w:tcPr>
     </w:tblStylePr>
   </w:style>
-  <w:style w:type="table" w:styleId="713">
+  <w:style w:type="table" w:styleId="715">
     <w:name w:val="Grid Table 1 Light - Accent 4"/>
-    <w:basedOn w:val="848"/>
+    <w:basedOn w:val="850"/>
     <w:uiPriority w:val="99"/>
     <w:pPr>
       <w:pBdr/>
@@ -11975,9 +12193,9 @@
       </w:tcPr>
     </w:tblStylePr>
   </w:style>
-  <w:style w:type="table" w:styleId="714">
+  <w:style w:type="table" w:styleId="716">
     <w:name w:val="Grid Table 1 Light - Accent 5"/>
-    <w:basedOn w:val="848"/>
+    <w:basedOn w:val="850"/>
     <w:uiPriority w:val="99"/>
     <w:pPr>
       <w:pBdr/>
@@ -12198,9 +12416,9 @@
       </w:tcPr>
     </w:tblStylePr>
   </w:style>
-  <w:style w:type="table" w:styleId="715">
+  <w:style w:type="table" w:styleId="717">
     <w:name w:val="Grid Table 1 Light - Accent 6"/>
-    <w:basedOn w:val="848"/>
+    <w:basedOn w:val="850"/>
     <w:uiPriority w:val="99"/>
     <w:pPr>
       <w:pBdr/>
@@ -12421,9 +12639,9 @@
       </w:tcPr>
     </w:tblStylePr>
   </w:style>
-  <w:style w:type="table" w:styleId="716">
+  <w:style w:type="table" w:styleId="718">
     <w:name w:val="Grid Table 2"/>
-    <w:basedOn w:val="848"/>
+    <w:basedOn w:val="850"/>
     <w:uiPriority w:val="99"/>
     <w:pPr>
       <w:pBdr/>
@@ -12653,9 +12871,9 @@
       </w:tcPr>
     </w:tblStylePr>
   </w:style>
-  <w:style w:type="table" w:styleId="717">
+  <w:style w:type="table" w:styleId="719">
     <w:name w:val="Grid Table 2 - Accent 1"/>
-    <w:basedOn w:val="848"/>
+    <w:basedOn w:val="850"/>
     <w:uiPriority w:val="99"/>
     <w:pPr>
       <w:pBdr/>
@@ -12885,9 +13103,9 @@
       </w:tcPr>
     </w:tblStylePr>
   </w:style>
-  <w:style w:type="table" w:styleId="718">
+  <w:style w:type="table" w:styleId="720">
     <w:name w:val="Grid Table 2 - Accent 2"/>
-    <w:basedOn w:val="848"/>
+    <w:basedOn w:val="850"/>
     <w:uiPriority w:val="99"/>
     <w:pPr>
       <w:pBdr/>
@@ -13117,9 +13335,9 @@
       </w:tcPr>
     </w:tblStylePr>
   </w:style>
-  <w:style w:type="table" w:styleId="719">
+  <w:style w:type="table" w:styleId="721">
     <w:name w:val="Grid Table 2 - Accent 3"/>
-    <w:basedOn w:val="848"/>
+    <w:basedOn w:val="850"/>
     <w:uiPriority w:val="99"/>
     <w:pPr>
       <w:pBdr/>
@@ -13349,9 +13567,9 @@
       </w:tcPr>
     </w:tblStylePr>
   </w:style>
-  <w:style w:type="table" w:styleId="720">
+  <w:style w:type="table" w:styleId="722">
     <w:name w:val="Grid Table 2 - Accent 4"/>
-    <w:basedOn w:val="848"/>
+    <w:basedOn w:val="850"/>
     <w:uiPriority w:val="99"/>
     <w:pPr>
       <w:pBdr/>
@@ -13581,9 +13799,9 @@
       </w:tcPr>
     </w:tblStylePr>
   </w:style>
-  <w:style w:type="table" w:styleId="721">
+  <w:style w:type="table" w:styleId="723">
     <w:name w:val="Grid Table 2 - Accent 5"/>
-    <w:basedOn w:val="848"/>
+    <w:basedOn w:val="850"/>
     <w:uiPriority w:val="99"/>
     <w:pPr>
       <w:pBdr/>
@@ -13813,9 +14031,9 @@
       </w:tcPr>
     </w:tblStylePr>
   </w:style>
-  <w:style w:type="table" w:styleId="722">
+  <w:style w:type="table" w:styleId="724">
     <w:name w:val="Grid Table 2 - Accent 6"/>
-    <w:basedOn w:val="848"/>
+    <w:basedOn w:val="850"/>
     <w:uiPriority w:val="99"/>
     <w:pPr>
       <w:pBdr/>
@@ -14045,9 +14263,9 @@
       </w:tcPr>
     </w:tblStylePr>
   </w:style>
-  <w:style w:type="table" w:styleId="723">
+  <w:style w:type="table" w:styleId="725">
     <w:name w:val="Grid Table 3"/>
-    <w:basedOn w:val="848"/>
+    <w:basedOn w:val="850"/>
     <w:uiPriority w:val="99"/>
     <w:pPr>
       <w:pBdr/>
@@ -14290,9 +14508,9 @@
       </w:tcPr>
     </w:tblStylePr>
   </w:style>
-  <w:style w:type="table" w:styleId="724">
+  <w:style w:type="table" w:styleId="726">
     <w:name w:val="Grid Table 3 - Accent 1"/>
-    <w:basedOn w:val="848"/>
+    <w:basedOn w:val="850"/>
     <w:uiPriority w:val="99"/>
     <w:pPr>
       <w:pBdr/>
@@ -14535,9 +14753,9 @@
       </w:tcPr>
     </w:tblStylePr>
   </w:style>
-  <w:style w:type="table" w:styleId="725">
+  <w:style w:type="table" w:styleId="727">
     <w:name w:val="Grid Table 3 - Accent 2"/>
-    <w:basedOn w:val="848"/>
+    <w:basedOn w:val="850"/>
     <w:uiPriority w:val="99"/>
     <w:pPr>
       <w:pBdr/>
@@ -14780,9 +14998,9 @@
       </w:tcPr>
     </w:tblStylePr>
   </w:style>
-  <w:style w:type="table" w:styleId="726">
+  <w:style w:type="table" w:styleId="728">
     <w:name w:val="Grid Table 3 - Accent 3"/>
-    <w:basedOn w:val="848"/>
+    <w:basedOn w:val="850"/>
     <w:uiPriority w:val="99"/>
     <w:pPr>
       <w:pBdr/>
@@ -15025,9 +15243,9 @@
       </w:tcPr>
     </w:tblStylePr>
   </w:style>
-  <w:style w:type="table" w:styleId="727">
+  <w:style w:type="table" w:styleId="729">
     <w:name w:val="Grid Table 3 - Accent 4"/>
-    <w:basedOn w:val="848"/>
+    <w:basedOn w:val="850"/>
     <w:uiPriority w:val="99"/>
     <w:pPr>
       <w:pBdr/>
@@ -15270,9 +15488,9 @@
       </w:tcPr>
     </w:tblStylePr>
   </w:style>
-  <w:style w:type="table" w:styleId="728">
+  <w:style w:type="table" w:styleId="730">
     <w:name w:val="Grid Table 3 - Accent 5"/>
-    <w:basedOn w:val="848"/>
+    <w:basedOn w:val="850"/>
     <w:uiPriority w:val="99"/>
     <w:pPr>
       <w:pBdr/>
@@ -15515,9 +15733,9 @@
       </w:tcPr>
     </w:tblStylePr>
   </w:style>
-  <w:style w:type="table" w:styleId="729">
+  <w:style w:type="table" w:styleId="731">
     <w:name w:val="Grid Table 3 - Accent 6"/>
-    <w:basedOn w:val="848"/>
+    <w:basedOn w:val="850"/>
     <w:uiPriority w:val="99"/>
     <w:pPr>
       <w:pBdr/>
@@ -15760,9 +15978,9 @@
       </w:tcPr>
     </w:tblStylePr>
   </w:style>
-  <w:style w:type="table" w:styleId="730">
+  <w:style w:type="table" w:styleId="732">
     <w:name w:val="Grid Table 4"/>
-    <w:basedOn w:val="848"/>
+    <w:basedOn w:val="850"/>
     <w:uiPriority w:val="59"/>
     <w:pPr>
       <w:pBdr/>
@@ -15993,9 +16211,9 @@
       </w:tcPr>
     </w:tblStylePr>
   </w:style>
-  <w:style w:type="table" w:styleId="731">
+  <w:style w:type="table" w:styleId="733">
     <w:name w:val="Grid Table 4 - Accent 1"/>
-    <w:basedOn w:val="848"/>
+    <w:basedOn w:val="850"/>
     <w:uiPriority w:val="59"/>
     <w:pPr>
       <w:pBdr/>
@@ -16226,9 +16444,9 @@
       </w:tcPr>
     </w:tblStylePr>
   </w:style>
-  <w:style w:type="table" w:styleId="732">
+  <w:style w:type="table" w:styleId="734">
     <w:name w:val="Grid Table 4 - Accent 2"/>
-    <w:basedOn w:val="848"/>
+    <w:basedOn w:val="850"/>
     <w:uiPriority w:val="59"/>
     <w:pPr>
       <w:pBdr/>
@@ -16459,9 +16677,9 @@
       </w:tcPr>
     </w:tblStylePr>
   </w:style>
-  <w:style w:type="table" w:styleId="733">
+  <w:style w:type="table" w:styleId="735">
     <w:name w:val="Grid Table 4 - Accent 3"/>
-    <w:basedOn w:val="848"/>
+    <w:basedOn w:val="850"/>
     <w:uiPriority w:val="59"/>
     <w:pPr>
       <w:pBdr/>
@@ -16692,9 +16910,9 @@
       </w:tcPr>
     </w:tblStylePr>
   </w:style>
-  <w:style w:type="table" w:styleId="734">
+  <w:style w:type="table" w:styleId="736">
     <w:name w:val="Grid Table 4 - Accent 4"/>
-    <w:basedOn w:val="848"/>
+    <w:basedOn w:val="850"/>
     <w:uiPriority w:val="59"/>
     <w:pPr>
       <w:pBdr/>
@@ -16925,9 +17143,9 @@
       </w:tcPr>
     </w:tblStylePr>
   </w:style>
-  <w:style w:type="table" w:styleId="735">
+  <w:style w:type="table" w:styleId="737">
     <w:name w:val="Grid Table 4 - Accent 5"/>
-    <w:basedOn w:val="848"/>
+    <w:basedOn w:val="850"/>
     <w:uiPriority w:val="59"/>
     <w:pPr>
       <w:pBdr/>
@@ -17158,9 +17376,9 @@
       </w:tcPr>
     </w:tblStylePr>
   </w:style>
-  <w:style w:type="table" w:styleId="736">
+  <w:style w:type="table" w:styleId="738">
     <w:name w:val="Grid Table 4 - Accent 6"/>
-    <w:basedOn w:val="848"/>
+    <w:basedOn w:val="850"/>
     <w:uiPriority w:val="59"/>
     <w:pPr>
       <w:pBdr/>
@@ -17391,9 +17609,9 @@
       </w:tcPr>
     </w:tblStylePr>
   </w:style>
-  <w:style w:type="table" w:styleId="737">
+  <w:style w:type="table" w:styleId="739">
     <w:name w:val="Grid Table 5 Dark"/>
-    <w:basedOn w:val="848"/>
+    <w:basedOn w:val="850"/>
     <w:uiPriority w:val="99"/>
     <w:pPr>
       <w:pBdr/>
@@ -17619,9 +17837,9 @@
       </w:tcPr>
     </w:tblStylePr>
   </w:style>
-  <w:style w:type="table" w:styleId="738">
+  <w:style w:type="table" w:styleId="740">
     <w:name w:val="Grid Table 5 Dark- Accent 1"/>
-    <w:basedOn w:val="848"/>
+    <w:basedOn w:val="850"/>
     <w:uiPriority w:val="99"/>
     <w:pPr>
       <w:pBdr/>
@@ -17847,9 +18065,9 @@
       </w:tcPr>
     </w:tblStylePr>
   </w:style>
-  <w:style w:type="table" w:styleId="739">
+  <w:style w:type="table" w:styleId="741">
     <w:name w:val="Grid Table 5 Dark - Accent 2"/>
-    <w:basedOn w:val="848"/>
+    <w:basedOn w:val="850"/>
     <w:uiPriority w:val="99"/>
     <w:pPr>
       <w:pBdr/>
@@ -18075,9 +18293,9 @@
       </w:tcPr>
     </w:tblStylePr>
   </w:style>
-  <w:style w:type="table" w:styleId="740">
+  <w:style w:type="table" w:styleId="742">
     <w:name w:val="Grid Table 5 Dark - Accent 3"/>
-    <w:basedOn w:val="848"/>
+    <w:basedOn w:val="850"/>
     <w:uiPriority w:val="99"/>
     <w:pPr>
       <w:pBdr/>
@@ -18303,9 +18521,9 @@
       </w:tcPr>
     </w:tblStylePr>
   </w:style>
-  <w:style w:type="table" w:styleId="741">
+  <w:style w:type="table" w:styleId="743">
     <w:name w:val="Grid Table 5 Dark- Accent 4"/>
-    <w:basedOn w:val="848"/>
+    <w:basedOn w:val="850"/>
     <w:uiPriority w:val="99"/>
     <w:pPr>
       <w:pBdr/>
@@ -18531,9 +18749,9 @@
       </w:tcPr>
     </w:tblStylePr>
   </w:style>
-  <w:style w:type="table" w:styleId="742">
+  <w:style w:type="table" w:styleId="744">
     <w:name w:val="Grid Table 5 Dark - Accent 5"/>
-    <w:basedOn w:val="848"/>
+    <w:basedOn w:val="850"/>
     <w:uiPriority w:val="99"/>
     <w:pPr>
       <w:pBdr/>
@@ -18759,9 +18977,9 @@
       </w:tcPr>
     </w:tblStylePr>
   </w:style>
-  <w:style w:type="table" w:styleId="743">
+  <w:style w:type="table" w:styleId="745">
     <w:name w:val="Grid Table 5 Dark - Accent 6"/>
-    <w:basedOn w:val="848"/>
+    <w:basedOn w:val="850"/>
     <w:uiPriority w:val="99"/>
     <w:pPr>
       <w:pBdr/>
@@ -18987,9 +19205,9 @@
       </w:tcPr>
     </w:tblStylePr>
   </w:style>
-  <w:style w:type="table" w:styleId="744">
+  <w:style w:type="table" w:styleId="746">
     <w:name w:val="Grid Table 6 Colorful"/>
-    <w:basedOn w:val="848"/>
+    <w:basedOn w:val="850"/>
     <w:uiPriority w:val="99"/>
     <w:pPr>
       <w:pBdr/>
@@ -19217,9 +19435,9 @@
       </w:tcPr>
     </w:tblStylePr>
   </w:style>
-  <w:style w:type="table" w:styleId="745">
+  <w:style w:type="table" w:styleId="747">
     <w:name w:val="Grid Table 6 Colorful - Accent 1"/>
-    <w:basedOn w:val="848"/>
+    <w:basedOn w:val="850"/>
     <w:uiPriority w:val="99"/>
     <w:pPr>
       <w:pBdr/>
@@ -19447,9 +19665,9 @@
       </w:tcPr>
     </w:tblStylePr>
   </w:style>
-  <w:style w:type="table" w:styleId="746">
+  <w:style w:type="table" w:styleId="748">
     <w:name w:val="Grid Table 6 Colorful - Accent 2"/>
-    <w:basedOn w:val="848"/>
+    <w:basedOn w:val="850"/>
     <w:uiPriority w:val="99"/>
     <w:pPr>
       <w:pBdr/>
@@ -19677,9 +19895,9 @@
       </w:tcPr>
     </w:tblStylePr>
   </w:style>
-  <w:style w:type="table" w:styleId="747">
+  <w:style w:type="table" w:styleId="749">
     <w:name w:val="Grid Table 6 Colorful - Accent 3"/>
-    <w:basedOn w:val="848"/>
+    <w:basedOn w:val="850"/>
     <w:uiPriority w:val="99"/>
     <w:pPr>
       <w:pBdr/>
@@ -19907,9 +20125,9 @@
       </w:tcPr>
     </w:tblStylePr>
   </w:style>
-  <w:style w:type="table" w:styleId="748">
+  <w:style w:type="table" w:styleId="750">
     <w:name w:val="Grid Table 6 Colorful - Accent 4"/>
-    <w:basedOn w:val="848"/>
+    <w:basedOn w:val="850"/>
     <w:uiPriority w:val="99"/>
     <w:pPr>
       <w:pBdr/>
@@ -20137,9 +20355,9 @@
       </w:tcPr>
     </w:tblStylePr>
   </w:style>
-  <w:style w:type="table" w:styleId="749">
+  <w:style w:type="table" w:styleId="751">
     <w:name w:val="Grid Table 6 Colorful - Accent 5"/>
-    <w:basedOn w:val="848"/>
+    <w:basedOn w:val="850"/>
     <w:uiPriority w:val="99"/>
     <w:pPr>
       <w:pBdr/>
@@ -20367,9 +20585,9 @@
       </w:tcPr>
     </w:tblStylePr>
   </w:style>
-  <w:style w:type="table" w:styleId="750">
+  <w:style w:type="table" w:styleId="752">
     <w:name w:val="Grid Table 6 Colorful - Accent 6"/>
-    <w:basedOn w:val="848"/>
+    <w:basedOn w:val="850"/>
     <w:uiPriority w:val="99"/>
     <w:pPr>
       <w:pBdr/>
@@ -20597,9 +20815,9 @@
       </w:tcPr>
     </w:tblStylePr>
   </w:style>
-  <w:style w:type="table" w:styleId="751">
+  <w:style w:type="table" w:styleId="753">
     <w:name w:val="Grid Table 7 Colorful"/>
-    <w:basedOn w:val="848"/>
+    <w:basedOn w:val="850"/>
     <w:uiPriority w:val="99"/>
     <w:pPr>
       <w:pBdr/>
@@ -20851,9 +21069,9 @@
       </w:tcPr>
     </w:tblStylePr>
   </w:style>
-  <w:style w:type="table" w:styleId="752">
+  <w:style w:type="table" w:styleId="754">
     <w:name w:val="Grid Table 7 Colorful - Accent 1"/>
-    <w:basedOn w:val="848"/>
+    <w:basedOn w:val="850"/>
     <w:uiPriority w:val="99"/>
     <w:pPr>
       <w:pBdr/>
@@ -21105,9 +21323,9 @@
       </w:tcPr>
     </w:tblStylePr>
   </w:style>
-  <w:style w:type="table" w:styleId="753">
+  <w:style w:type="table" w:styleId="755">
     <w:name w:val="Grid Table 7 Colorful - Accent 2"/>
-    <w:basedOn w:val="848"/>
+    <w:basedOn w:val="850"/>
     <w:uiPriority w:val="99"/>
     <w:pPr>
       <w:pBdr/>
@@ -21359,9 +21577,9 @@
       </w:tcPr>
     </w:tblStylePr>
   </w:style>
-  <w:style w:type="table" w:styleId="754">
+  <w:style w:type="table" w:styleId="756">
     <w:name w:val="Grid Table 7 Colorful - Accent 3"/>
-    <w:basedOn w:val="848"/>
+    <w:basedOn w:val="850"/>
     <w:uiPriority w:val="99"/>
     <w:pPr>
       <w:pBdr/>
@@ -21613,9 +21831,9 @@
       </w:tcPr>
     </w:tblStylePr>
   </w:style>
-  <w:style w:type="table" w:styleId="755">
+  <w:style w:type="table" w:styleId="757">
     <w:name w:val="Grid Table 7 Colorful - Accent 4"/>
-    <w:basedOn w:val="848"/>
+    <w:basedOn w:val="850"/>
     <w:uiPriority w:val="99"/>
     <w:pPr>
       <w:pBdr/>
@@ -21867,9 +22085,9 @@
       </w:tcPr>
     </w:tblStylePr>
   </w:style>
-  <w:style w:type="table" w:styleId="756">
+  <w:style w:type="table" w:styleId="758">
     <w:name w:val="Grid Table 7 Colorful - Accent 5"/>
-    <w:basedOn w:val="848"/>
+    <w:basedOn w:val="850"/>
     <w:uiPriority w:val="99"/>
     <w:pPr>
       <w:pBdr/>
@@ -22121,9 +22339,9 @@
       </w:tcPr>
     </w:tblStylePr>
   </w:style>
-  <w:style w:type="table" w:styleId="757">
+  <w:style w:type="table" w:styleId="759">
     <w:name w:val="Grid Table 7 Colorful - Accent 6"/>
-    <w:basedOn w:val="848"/>
+    <w:basedOn w:val="850"/>
     <w:uiPriority w:val="99"/>
     <w:pPr>
       <w:pBdr/>
@@ -22375,9 +22593,9 @@
       </w:tcPr>
     </w:tblStylePr>
   </w:style>
-  <w:style w:type="table" w:styleId="758">
+  <w:style w:type="table" w:styleId="760">
     <w:name w:val="List Table 1 Light"/>
-    <w:basedOn w:val="848"/>
+    <w:basedOn w:val="850"/>
     <w:uiPriority w:val="99"/>
     <w:pPr>
       <w:pBdr/>
@@ -22591,9 +22809,9 @@
       </w:tcPr>
     </w:tblStylePr>
   </w:style>
-  <w:style w:type="table" w:styleId="759">
+  <w:style w:type="table" w:styleId="761">
     <w:name w:val="List Table 1 Light - Accent 1"/>
-    <w:basedOn w:val="848"/>
+    <w:basedOn w:val="850"/>
     <w:uiPriority w:val="99"/>
     <w:pPr>
       <w:pBdr/>
@@ -22807,9 +23025,9 @@
       </w:tcPr>
     </w:tblStylePr>
   </w:style>
-  <w:style w:type="table" w:styleId="760">
+  <w:style w:type="table" w:styleId="762">
     <w:name w:val="List Table 1 Light - Accent 2"/>
-    <w:basedOn w:val="848"/>
+    <w:basedOn w:val="850"/>
     <w:uiPriority w:val="99"/>
     <w:pPr>
       <w:pBdr/>
@@ -23023,9 +23241,9 @@
       </w:tcPr>
     </w:tblStylePr>
   </w:style>
-  <w:style w:type="table" w:styleId="761">
+  <w:style w:type="table" w:styleId="763">
     <w:name w:val="List Table 1 Light - Accent 3"/>
-    <w:basedOn w:val="848"/>
+    <w:basedOn w:val="850"/>
     <w:uiPriority w:val="99"/>
     <w:pPr>
       <w:pBdr/>
@@ -23239,9 +23457,9 @@
       </w:tcPr>
     </w:tblStylePr>
   </w:style>
-  <w:style w:type="table" w:styleId="762">
+  <w:style w:type="table" w:styleId="764">
     <w:name w:val="List Table 1 Light - Accent 4"/>
-    <w:basedOn w:val="848"/>
+    <w:basedOn w:val="850"/>
     <w:uiPriority w:val="99"/>
     <w:pPr>
       <w:pBdr/>
@@ -23455,9 +23673,9 @@
       </w:tcPr>
     </w:tblStylePr>
   </w:style>
-  <w:style w:type="table" w:styleId="763">
+  <w:style w:type="table" w:styleId="765">
     <w:name w:val="List Table 1 Light - Accent 5"/>
-    <w:basedOn w:val="848"/>
+    <w:basedOn w:val="850"/>
     <w:uiPriority w:val="99"/>
     <w:pPr>
       <w:pBdr/>
@@ -23671,9 +23889,9 @@
       </w:tcPr>
     </w:tblStylePr>
   </w:style>
-  <w:style w:type="table" w:styleId="764">
+  <w:style w:type="table" w:styleId="766">
     <w:name w:val="List Table 1 Light - Accent 6"/>
-    <w:basedOn w:val="848"/>
+    <w:basedOn w:val="850"/>
     <w:uiPriority w:val="99"/>
     <w:pPr>
       <w:pBdr/>
@@ -23887,9 +24105,9 @@
       </w:tcPr>
     </w:tblStylePr>
   </w:style>
-  <w:style w:type="table" w:styleId="765">
+  <w:style w:type="table" w:styleId="767">
     <w:name w:val="List Table 2"/>
-    <w:basedOn w:val="848"/>
+    <w:basedOn w:val="850"/>
     <w:uiPriority w:val="99"/>
     <w:pPr>
       <w:pBdr/>
@@ -24125,9 +24343,9 @@
       </w:tcPr>
     </w:tblStylePr>
   </w:style>
-  <w:style w:type="table" w:styleId="766">
+  <w:style w:type="table" w:styleId="768">
     <w:name w:val="List Table 2 - Accent 1"/>
-    <w:basedOn w:val="848"/>
+    <w:basedOn w:val="850"/>
     <w:uiPriority w:val="99"/>
     <w:pPr>
       <w:pBdr/>
@@ -24363,9 +24581,9 @@
       </w:tcPr>
     </w:tblStylePr>
   </w:style>
-  <w:style w:type="table" w:styleId="767">
+  <w:style w:type="table" w:styleId="769">
     <w:name w:val="List Table 2 - Accent 2"/>
-    <w:basedOn w:val="848"/>
+    <w:basedOn w:val="850"/>
     <w:uiPriority w:val="99"/>
     <w:pPr>
       <w:pBdr/>
@@ -24601,9 +24819,9 @@
       </w:tcPr>
     </w:tblStylePr>
   </w:style>
-  <w:style w:type="table" w:styleId="768">
+  <w:style w:type="table" w:styleId="770">
     <w:name w:val="List Table 2 - Accent 3"/>
-    <w:basedOn w:val="848"/>
+    <w:basedOn w:val="850"/>
     <w:uiPriority w:val="99"/>
     <w:pPr>
       <w:pBdr/>
@@ -24839,9 +25057,9 @@
       </w:tcPr>
     </w:tblStylePr>
   </w:style>
-  <w:style w:type="table" w:styleId="769">
+  <w:style w:type="table" w:styleId="771">
     <w:name w:val="List Table 2 - Accent 4"/>
-    <w:basedOn w:val="848"/>
+    <w:basedOn w:val="850"/>
     <w:uiPriority w:val="99"/>
     <w:pPr>
       <w:pBdr/>
@@ -25077,9 +25295,9 @@
       </w:tcPr>
     </w:tblStylePr>
   </w:style>
-  <w:style w:type="table" w:styleId="770">
+  <w:style w:type="table" w:styleId="772">
     <w:name w:val="List Table 2 - Accent 5"/>
-    <w:basedOn w:val="848"/>
+    <w:basedOn w:val="850"/>
     <w:uiPriority w:val="99"/>
     <w:pPr>
       <w:pBdr/>
@@ -25315,9 +25533,9 @@
       </w:tcPr>
     </w:tblStylePr>
   </w:style>
-  <w:style w:type="table" w:styleId="771">
+  <w:style w:type="table" w:styleId="773">
     <w:name w:val="List Table 2 - Accent 6"/>
-    <w:basedOn w:val="848"/>
+    <w:basedOn w:val="850"/>
     <w:uiPriority w:val="99"/>
     <w:pPr>
       <w:pBdr/>
@@ -25553,9 +25771,9 @@
       </w:tcPr>
     </w:tblStylePr>
   </w:style>
-  <w:style w:type="table" w:styleId="772">
+  <w:style w:type="table" w:styleId="774">
     <w:name w:val="List Table 3"/>
-    <w:basedOn w:val="848"/>
+    <w:basedOn w:val="850"/>
     <w:uiPriority w:val="99"/>
     <w:pPr>
       <w:pBdr/>
@@ -25781,9 +25999,9 @@
       </w:tcPr>
     </w:tblStylePr>
   </w:style>
-  <w:style w:type="table" w:styleId="773">
+  <w:style w:type="table" w:styleId="775">
     <w:name w:val="List Table 3 - Accent 1"/>
-    <w:basedOn w:val="848"/>
+    <w:basedOn w:val="850"/>
     <w:uiPriority w:val="99"/>
     <w:pPr>
       <w:pBdr/>
@@ -26009,9 +26227,9 @@
       </w:tcPr>
     </w:tblStylePr>
   </w:style>
-  <w:style w:type="table" w:styleId="774">
+  <w:style w:type="table" w:styleId="776">
     <w:name w:val="List Table 3 - Accent 2"/>
-    <w:basedOn w:val="848"/>
+    <w:basedOn w:val="850"/>
     <w:uiPriority w:val="99"/>
     <w:pPr>
       <w:pBdr/>
@@ -26237,9 +26455,9 @@
       </w:tcPr>
     </w:tblStylePr>
   </w:style>
-  <w:style w:type="table" w:styleId="775">
+  <w:style w:type="table" w:styleId="777">
     <w:name w:val="List Table 3 - Accent 3"/>
-    <w:basedOn w:val="848"/>
+    <w:basedOn w:val="850"/>
     <w:uiPriority w:val="99"/>
     <w:pPr>
       <w:pBdr/>
@@ -26465,9 +26683,9 @@
       </w:tcPr>
     </w:tblStylePr>
   </w:style>
-  <w:style w:type="table" w:styleId="776">
+  <w:style w:type="table" w:styleId="778">
     <w:name w:val="List Table 3 - Accent 4"/>
-    <w:basedOn w:val="848"/>
+    <w:basedOn w:val="850"/>
     <w:uiPriority w:val="99"/>
     <w:pPr>
       <w:pBdr/>
@@ -26693,9 +26911,9 @@
       </w:tcPr>
     </w:tblStylePr>
   </w:style>
-  <w:style w:type="table" w:styleId="777">
+  <w:style w:type="table" w:styleId="779">
     <w:name w:val="List Table 3 - Accent 5"/>
-    <w:basedOn w:val="848"/>
+    <w:basedOn w:val="850"/>
     <w:uiPriority w:val="99"/>
     <w:pPr>
       <w:pBdr/>
@@ -26921,9 +27139,9 @@
       </w:tcPr>
     </w:tblStylePr>
   </w:style>
-  <w:style w:type="table" w:styleId="778">
+  <w:style w:type="table" w:styleId="780">
     <w:name w:val="List Table 3 - Accent 6"/>
-    <w:basedOn w:val="848"/>
+    <w:basedOn w:val="850"/>
     <w:uiPriority w:val="99"/>
     <w:pPr>
       <w:pBdr/>
@@ -27149,9 +27367,9 @@
       </w:tcPr>
     </w:tblStylePr>
   </w:style>
-  <w:style w:type="table" w:styleId="779">
+  <w:style w:type="table" w:styleId="781">
     <w:name w:val="List Table 4"/>
-    <w:basedOn w:val="848"/>
+    <w:basedOn w:val="850"/>
     <w:uiPriority w:val="99"/>
     <w:pPr>
       <w:pBdr/>
@@ -27374,9 +27592,9 @@
       </w:tcPr>
     </w:tblStylePr>
   </w:style>
-  <w:style w:type="table" w:styleId="780">
+  <w:style w:type="table" w:styleId="782">
     <w:name w:val="List Table 4 - Accent 1"/>
-    <w:basedOn w:val="848"/>
+    <w:basedOn w:val="850"/>
     <w:uiPriority w:val="99"/>
     <w:pPr>
       <w:pBdr/>
@@ -27599,9 +27817,9 @@
       </w:tcPr>
     </w:tblStylePr>
   </w:style>
-  <w:style w:type="table" w:styleId="781">
+  <w:style w:type="table" w:styleId="783">
     <w:name w:val="List Table 4 - Accent 2"/>
-    <w:basedOn w:val="848"/>
+    <w:basedOn w:val="850"/>
     <w:uiPriority w:val="99"/>
     <w:pPr>
       <w:pBdr/>
@@ -27824,9 +28042,9 @@
       </w:tcPr>
     </w:tblStylePr>
   </w:style>
-  <w:style w:type="table" w:styleId="782">
+  <w:style w:type="table" w:styleId="784">
     <w:name w:val="List Table 4 - Accent 3"/>
-    <w:basedOn w:val="848"/>
+    <w:basedOn w:val="850"/>
     <w:uiPriority w:val="99"/>
     <w:pPr>
       <w:pBdr/>
@@ -28049,9 +28267,9 @@
       </w:tcPr>
     </w:tblStylePr>
   </w:style>
-  <w:style w:type="table" w:styleId="783">
+  <w:style w:type="table" w:styleId="785">
     <w:name w:val="List Table 4 - Accent 4"/>
-    <w:basedOn w:val="848"/>
+    <w:basedOn w:val="850"/>
     <w:uiPriority w:val="99"/>
     <w:pPr>
       <w:pBdr/>
@@ -28274,9 +28492,9 @@
       </w:tcPr>
     </w:tblStylePr>
   </w:style>
-  <w:style w:type="table" w:styleId="784">
+  <w:style w:type="table" w:styleId="786">
     <w:name w:val="List Table 4 - Accent 5"/>
-    <w:basedOn w:val="848"/>
+    <w:basedOn w:val="850"/>
     <w:uiPriority w:val="99"/>
     <w:pPr>
       <w:pBdr/>
@@ -28499,9 +28717,9 @@
       </w:tcPr>
     </w:tblStylePr>
   </w:style>
-  <w:style w:type="table" w:styleId="785">
+  <w:style w:type="table" w:styleId="787">
     <w:name w:val="List Table 4 - Accent 6"/>
-    <w:basedOn w:val="848"/>
+    <w:basedOn w:val="850"/>
     <w:uiPriority w:val="99"/>
     <w:pPr>
       <w:pBdr/>
@@ -28724,9 +28942,9 @@
       </w:tcPr>
     </w:tblStylePr>
   </w:style>
-  <w:style w:type="table" w:styleId="786">
+  <w:style w:type="table" w:styleId="788">
     <w:name w:val="List Table 5 Dark"/>
-    <w:basedOn w:val="848"/>
+    <w:basedOn w:val="850"/>
     <w:uiPriority w:val="99"/>
     <w:pPr>
       <w:pBdr/>
@@ -28966,9 +29184,9 @@
       </w:tcPr>
     </w:tblStylePr>
   </w:style>
-  <w:style w:type="table" w:styleId="787">
+  <w:style w:type="table" w:styleId="789">
     <w:name w:val="List Table 5 Dark - Accent 1"/>
-    <w:basedOn w:val="848"/>
+    <w:basedOn w:val="850"/>
     <w:uiPriority w:val="99"/>
     <w:pPr>
       <w:pBdr/>
@@ -29208,9 +29426,9 @@
       </w:tcPr>
     </w:tblStylePr>
   </w:style>
-  <w:style w:type="table" w:styleId="788">
+  <w:style w:type="table" w:styleId="790">
     <w:name w:val="List Table 5 Dark - Accent 2"/>
-    <w:basedOn w:val="848"/>
+    <w:basedOn w:val="850"/>
     <w:uiPriority w:val="99"/>
     <w:pPr>
       <w:pBdr/>
@@ -29450,9 +29668,9 @@
       </w:tcPr>
     </w:tblStylePr>
   </w:style>
-  <w:style w:type="table" w:styleId="789">
+  <w:style w:type="table" w:styleId="791">
     <w:name w:val="List Table 5 Dark - Accent 3"/>
-    <w:basedOn w:val="848"/>
+    <w:basedOn w:val="850"/>
     <w:uiPriority w:val="99"/>
     <w:pPr>
       <w:pBdr/>
@@ -29692,9 +29910,9 @@
       </w:tcPr>
     </w:tblStylePr>
   </w:style>
-  <w:style w:type="table" w:styleId="790">
+  <w:style w:type="table" w:styleId="792">
     <w:name w:val="List Table 5 Dark - Accent 4"/>
-    <w:basedOn w:val="848"/>
+    <w:basedOn w:val="850"/>
     <w:uiPriority w:val="99"/>
     <w:pPr>
       <w:pBdr/>
@@ -29934,9 +30152,9 @@
       </w:tcPr>
     </w:tblStylePr>
   </w:style>
-  <w:style w:type="table" w:styleId="791">
+  <w:style w:type="table" w:styleId="793">
     <w:name w:val="List Table 5 Dark - Accent 5"/>
-    <w:basedOn w:val="848"/>
+    <w:basedOn w:val="850"/>
     <w:uiPriority w:val="99"/>
     <w:pPr>
       <w:pBdr/>
@@ -30176,9 +30394,9 @@
       </w:tcPr>
     </w:tblStylePr>
   </w:style>
-  <w:style w:type="table" w:styleId="792">
+  <w:style w:type="table" w:styleId="794">
     <w:name w:val="List Table 5 Dark - Accent 6"/>
-    <w:basedOn w:val="848"/>
+    <w:basedOn w:val="850"/>
     <w:uiPriority w:val="99"/>
     <w:pPr>
       <w:pBdr/>
@@ -30418,9 +30636,9 @@
       </w:tcPr>
     </w:tblStylePr>
   </w:style>
-  <w:style w:type="table" w:styleId="793">
+  <w:style w:type="table" w:styleId="795">
     <w:name w:val="List Table 6 Colorful"/>
-    <w:basedOn w:val="848"/>
+    <w:basedOn w:val="850"/>
     <w:uiPriority w:val="99"/>
     <w:pPr>
       <w:pBdr/>
@@ -30641,9 +30859,9 @@
       </w:tcPr>
     </w:tblStylePr>
   </w:style>
-  <w:style w:type="table" w:styleId="794">
+  <w:style w:type="table" w:styleId="796">
     <w:name w:val="List Table 6 Colorful - Accent 1"/>
-    <w:basedOn w:val="848"/>
+    <w:basedOn w:val="850"/>
     <w:uiPriority w:val="99"/>
     <w:pPr>
       <w:pBdr/>
@@ -30864,9 +31082,9 @@
       </w:tcPr>
     </w:tblStylePr>
   </w:style>
-  <w:style w:type="table" w:styleId="795">
+  <w:style w:type="table" w:styleId="797">
     <w:name w:val="List Table 6 Colorful - Accent 2"/>
-    <w:basedOn w:val="848"/>
+    <w:basedOn w:val="850"/>
     <w:uiPriority w:val="99"/>
     <w:pPr>
       <w:pBdr/>
@@ -31087,9 +31305,9 @@
       </w:tcPr>
     </w:tblStylePr>
   </w:style>
-  <w:style w:type="table" w:styleId="796">
+  <w:style w:type="table" w:styleId="798">
     <w:name w:val="List Table 6 Colorful - Accent 3"/>
-    <w:basedOn w:val="848"/>
+    <w:basedOn w:val="850"/>
     <w:uiPriority w:val="99"/>
     <w:pPr>
       <w:pBdr/>
@@ -31310,9 +31528,9 @@
       </w:tcPr>
     </w:tblStylePr>
   </w:style>
-  <w:style w:type="table" w:styleId="797">
+  <w:style w:type="table" w:styleId="799">
     <w:name w:val="List Table 6 Colorful - Accent 4"/>
-    <w:basedOn w:val="848"/>
+    <w:basedOn w:val="850"/>
     <w:uiPriority w:val="99"/>
     <w:pPr>
       <w:pBdr/>
@@ -31533,9 +31751,9 @@
       </w:tcPr>
     </w:tblStylePr>
   </w:style>
-  <w:style w:type="table" w:styleId="798">
+  <w:style w:type="table" w:styleId="800">
     <w:name w:val="List Table 6 Colorful - Accent 5"/>
-    <w:basedOn w:val="848"/>
+    <w:basedOn w:val="850"/>
     <w:uiPriority w:val="99"/>
     <w:pPr>
       <w:pBdr/>
@@ -31756,9 +31974,9 @@
       </w:tcPr>
     </w:tblStylePr>
   </w:style>
-  <w:style w:type="table" w:styleId="799">
+  <w:style w:type="table" w:styleId="801">
     <w:name w:val="List Table 6 Colorful - Accent 6"/>
-    <w:basedOn w:val="848"/>
+    <w:basedOn w:val="850"/>
     <w:uiPriority w:val="99"/>
     <w:pPr>
       <w:pBdr/>
@@ -31979,9 +32197,9 @@
       </w:tcPr>
     </w:tblStylePr>
   </w:style>
-  <w:style w:type="table" w:styleId="800">
+  <w:style w:type="table" w:styleId="802">
     <w:name w:val="List Table 7 Colorful"/>
-    <w:basedOn w:val="848"/>
+    <w:basedOn w:val="850"/>
     <w:uiPriority w:val="99"/>
     <w:pPr>
       <w:pBdr/>
@@ -32235,9 +32453,9 @@
       </w:tcPr>
     </w:tblStylePr>
   </w:style>
-  <w:style w:type="table" w:styleId="801">
+  <w:style w:type="table" w:styleId="803">
     <w:name w:val="List Table 7 Colorful - Accent 1"/>
-    <w:basedOn w:val="848"/>
+    <w:basedOn w:val="850"/>
     <w:uiPriority w:val="99"/>
     <w:pPr>
       <w:pBdr/>
@@ -32491,9 +32709,9 @@
       </w:tcPr>
     </w:tblStylePr>
   </w:style>
-  <w:style w:type="table" w:styleId="802">
+  <w:style w:type="table" w:styleId="804">
     <w:name w:val="List Table 7 Colorful - Accent 2"/>
-    <w:basedOn w:val="848"/>
+    <w:basedOn w:val="850"/>
     <w:uiPriority w:val="99"/>
     <w:pPr>
       <w:pBdr/>
@@ -32747,9 +32965,9 @@
       </w:tcPr>
     </w:tblStylePr>
   </w:style>
-  <w:style w:type="table" w:styleId="803">
+  <w:style w:type="table" w:styleId="805">
     <w:name w:val="List Table 7 Colorful - Accent 3"/>
-    <w:basedOn w:val="848"/>
+    <w:basedOn w:val="850"/>
     <w:uiPriority w:val="99"/>
     <w:pPr>
       <w:pBdr/>
@@ -33003,9 +33221,9 @@
       </w:tcPr>
     </w:tblStylePr>
   </w:style>
-  <w:style w:type="table" w:styleId="804">
+  <w:style w:type="table" w:styleId="806">
     <w:name w:val="List Table 7 Colorful - Accent 4"/>
-    <w:basedOn w:val="848"/>
+    <w:basedOn w:val="850"/>
     <w:uiPriority w:val="99"/>
     <w:pPr>
       <w:pBdr/>
@@ -33259,9 +33477,9 @@
       </w:tcPr>
     </w:tblStylePr>
   </w:style>
-  <w:style w:type="table" w:styleId="805">
+  <w:style w:type="table" w:styleId="807">
     <w:name w:val="List Table 7 Colorful - Accent 5"/>
-    <w:basedOn w:val="848"/>
+    <w:basedOn w:val="850"/>
     <w:uiPriority w:val="99"/>
     <w:pPr>
       <w:pBdr/>
@@ -33515,9 +33733,9 @@
       </w:tcPr>
     </w:tblStylePr>
   </w:style>
-  <w:style w:type="table" w:styleId="806">
+  <w:style w:type="table" w:styleId="808">
     <w:name w:val="List Table 7 Colorful - Accent 6"/>
-    <w:basedOn w:val="848"/>
+    <w:basedOn w:val="850"/>
     <w:uiPriority w:val="99"/>
     <w:pPr>
       <w:pBdr/>
@@ -33771,9 +33989,9 @@
       </w:tcPr>
     </w:tblStylePr>
   </w:style>
-  <w:style w:type="table" w:styleId="807">
+  <w:style w:type="table" w:styleId="809">
     <w:name w:val="Lined - Accent"/>
-    <w:basedOn w:val="848"/>
+    <w:basedOn w:val="850"/>
     <w:uiPriority w:val="99"/>
     <w:pPr>
       <w:pBdr/>
@@ -34008,9 +34226,9 @@
       </w:tcPr>
     </w:tblStylePr>
   </w:style>
-  <w:style w:type="table" w:styleId="808">
+  <w:style w:type="table" w:styleId="810">
     <w:name w:val="Lined - Accent 1"/>
-    <w:basedOn w:val="848"/>
+    <w:basedOn w:val="850"/>
     <w:uiPriority w:val="99"/>
     <w:pPr>
       <w:pBdr/>
@@ -34245,9 +34463,9 @@
       </w:tcPr>
     </w:tblStylePr>
   </w:style>
-  <w:style w:type="table" w:styleId="809">
+  <w:style w:type="table" w:styleId="811">
     <w:name w:val="Lined - Accent 2"/>
-    <w:basedOn w:val="848"/>
+    <w:basedOn w:val="850"/>
     <w:uiPriority w:val="99"/>
     <w:pPr>
       <w:pBdr/>
@@ -34482,9 +34700,9 @@
       </w:tcPr>
     </w:tblStylePr>
   </w:style>
-  <w:style w:type="table" w:styleId="810">
+  <w:style w:type="table" w:styleId="812">
     <w:name w:val="Lined - Accent 3"/>
-    <w:basedOn w:val="848"/>
+    <w:basedOn w:val="850"/>
     <w:uiPriority w:val="99"/>
     <w:pPr>
       <w:pBdr/>
@@ -34719,9 +34937,9 @@
       </w:tcPr>
     </w:tblStylePr>
   </w:style>
-  <w:style w:type="table" w:styleId="811">
+  <w:style w:type="table" w:styleId="813">
     <w:name w:val="Lined - Accent 4"/>
-    <w:basedOn w:val="848"/>
+    <w:basedOn w:val="850"/>
     <w:uiPriority w:val="99"/>
     <w:pPr>
       <w:pBdr/>
@@ -34956,9 +35174,9 @@
       </w:tcPr>
     </w:tblStylePr>
   </w:style>
-  <w:style w:type="table" w:styleId="812">
+  <w:style w:type="table" w:styleId="814">
     <w:name w:val="Lined - Accent 5"/>
-    <w:basedOn w:val="848"/>
+    <w:basedOn w:val="850"/>
     <w:uiPriority w:val="99"/>
     <w:pPr>
       <w:pBdr/>
@@ -35193,9 +35411,9 @@
       </w:tcPr>
     </w:tblStylePr>
   </w:style>
-  <w:style w:type="table" w:styleId="813">
+  <w:style w:type="table" w:styleId="815">
     <w:name w:val="Lined - Accent 6"/>
-    <w:basedOn w:val="848"/>
+    <w:basedOn w:val="850"/>
     <w:uiPriority w:val="99"/>
     <w:pPr>
       <w:pBdr/>
@@ -35430,9 +35648,9 @@
       </w:tcPr>
     </w:tblStylePr>
   </w:style>
-  <w:style w:type="table" w:styleId="814">
+  <w:style w:type="table" w:styleId="816">
     <w:name w:val="Bordered &amp; Lined - Accent"/>
-    <w:basedOn w:val="848"/>
+    <w:basedOn w:val="850"/>
     <w:uiPriority w:val="99"/>
     <w:pPr>
       <w:pBdr/>
@@ -35674,9 +35892,9 @@
       </w:tcPr>
     </w:tblStylePr>
   </w:style>
-  <w:style w:type="table" w:styleId="815">
+  <w:style w:type="table" w:styleId="817">
     <w:name w:val="Bordered &amp; Lined - Accent 1"/>
-    <w:basedOn w:val="848"/>
+    <w:basedOn w:val="850"/>
     <w:uiPriority w:val="99"/>
     <w:pPr>
       <w:pBdr/>
@@ -35918,9 +36136,9 @@
       </w:tcPr>
     </w:tblStylePr>
   </w:style>
-  <w:style w:type="table" w:styleId="816">
+  <w:style w:type="table" w:styleId="818">
     <w:name w:val="Bordered &amp; Lined - Accent 2"/>
-    <w:basedOn w:val="848"/>
+    <w:basedOn w:val="850"/>
     <w:uiPriority w:val="99"/>
     <w:pPr>
       <w:pBdr/>
@@ -36162,9 +36380,9 @@
       </w:tcPr>
     </w:tblStylePr>
   </w:style>
-  <w:style w:type="table" w:styleId="817">
+  <w:style w:type="table" w:styleId="819">
     <w:name w:val="Bordered &amp; Lined - Accent 3"/>
-    <w:basedOn w:val="848"/>
+    <w:basedOn w:val="850"/>
     <w:uiPriority w:val="99"/>
     <w:pPr>
       <w:pBdr/>
@@ -36406,9 +36624,9 @@
       </w:tcPr>
     </w:tblStylePr>
   </w:style>
-  <w:style w:type="table" w:styleId="818">
+  <w:style w:type="table" w:styleId="820">
     <w:name w:val="Bordered &amp; Lined - Accent 4"/>
-    <w:basedOn w:val="848"/>
+    <w:basedOn w:val="850"/>
     <w:uiPriority w:val="99"/>
     <w:pPr>
       <w:pBdr/>
@@ -36650,9 +36868,9 @@
       </w:tcPr>
     </w:tblStylePr>
   </w:style>
-  <w:style w:type="table" w:styleId="819">
+  <w:style w:type="table" w:styleId="821">
     <w:name w:val="Bordered &amp; Lined - Accent 5"/>
-    <w:basedOn w:val="848"/>
+    <w:basedOn w:val="850"/>
     <w:uiPriority w:val="99"/>
     <w:pPr>
       <w:pBdr/>
@@ -36894,9 +37112,9 @@
       </w:tcPr>
     </w:tblStylePr>
   </w:style>
-  <w:style w:type="table" w:styleId="820">
+  <w:style w:type="table" w:styleId="822">
     <w:name w:val="Bordered &amp; Lined - Accent 6"/>
-    <w:basedOn w:val="848"/>
+    <w:basedOn w:val="850"/>
     <w:uiPriority w:val="99"/>
     <w:pPr>
       <w:pBdr/>
@@ -37138,9 +37356,9 @@
       </w:tcPr>
     </w:tblStylePr>
   </w:style>
-  <w:style w:type="table" w:styleId="821">
+  <w:style w:type="table" w:styleId="823">
     <w:name w:val="Bordered"/>
-    <w:basedOn w:val="848"/>
+    <w:basedOn w:val="850"/>
     <w:uiPriority w:val="99"/>
     <w:pPr>
       <w:pBdr/>
@@ -37369,9 +37587,9 @@
       </w:tcPr>
     </w:tblStylePr>
   </w:style>
-  <w:style w:type="table" w:styleId="822">
+  <w:style w:type="table" w:styleId="824">
     <w:name w:val="Bordered - Accent 1"/>
-    <w:basedOn w:val="848"/>
+    <w:basedOn w:val="850"/>
     <w:uiPriority w:val="99"/>
     <w:pPr>
       <w:pBdr/>
@@ -37600,9 +37818,9 @@
       </w:tcPr>
     </w:tblStylePr>
   </w:style>
-  <w:style w:type="table" w:styleId="823">
+  <w:style w:type="table" w:styleId="825">
     <w:name w:val="Bordered - Accent 2"/>
-    <w:basedOn w:val="848"/>
+    <w:basedOn w:val="850"/>
     <w:uiPriority w:val="99"/>
     <w:pPr>
       <w:pBdr/>
@@ -37831,9 +38049,9 @@
       </w:tcPr>
     </w:tblStylePr>
   </w:style>
-  <w:style w:type="table" w:styleId="824">
+  <w:style w:type="table" w:styleId="826">
     <w:name w:val="Bordered - Accent 3"/>
-    <w:basedOn w:val="848"/>
+    <w:basedOn w:val="850"/>
     <w:uiPriority w:val="99"/>
     <w:pPr>
       <w:pBdr/>
@@ -38062,9 +38280,9 @@
       </w:tcPr>
     </w:tblStylePr>
   </w:style>
-  <w:style w:type="table" w:styleId="825">
+  <w:style w:type="table" w:styleId="827">
     <w:name w:val="Bordered - Accent 4"/>
-    <w:basedOn w:val="848"/>
+    <w:basedOn w:val="850"/>
     <w:uiPriority w:val="99"/>
     <w:pPr>
       <w:pBdr/>
@@ -38293,9 +38511,9 @@
       </w:tcPr>
     </w:tblStylePr>
   </w:style>
-  <w:style w:type="table" w:styleId="826">
+  <w:style w:type="table" w:styleId="828">
     <w:name w:val="Bordered - Accent 5"/>
-    <w:basedOn w:val="848"/>
+    <w:basedOn w:val="850"/>
     <w:uiPriority w:val="99"/>
     <w:pPr>
       <w:pBdr/>
@@ -38524,9 +38742,9 @@
       </w:tcPr>
     </w:tblStylePr>
   </w:style>
-  <w:style w:type="table" w:styleId="827">
+  <w:style w:type="table" w:styleId="829">
     <w:name w:val="Bordered - Accent 6"/>
-    <w:basedOn w:val="848"/>
+    <w:basedOn w:val="850"/>
     <w:uiPriority w:val="99"/>
     <w:pPr>
       <w:pBdr/>
@@ -38755,7 +38973,7 @@
       </w:tcPr>
     </w:tblStylePr>
   </w:style>
-  <w:style w:type="character" w:styleId="828">
+  <w:style w:type="character" w:styleId="830">
     <w:name w:val="Hyperlink"/>
     <w:uiPriority w:val="99"/>
     <w:unhideWhenUsed/>
@@ -38769,10 +38987,10 @@
       <w:u w:val="single"/>
     </w:rPr>
   </w:style>
-  <w:style w:type="paragraph" w:styleId="829">
+  <w:style w:type="paragraph" w:styleId="831">
     <w:name w:val="footnote text"/>
-    <w:basedOn w:val="846"/>
-    <w:link w:val="830"/>
+    <w:basedOn w:val="848"/>
+    <w:link w:val="832"/>
     <w:uiPriority w:val="99"/>
     <w:semiHidden/>
     <w:unhideWhenUsed/>
@@ -38785,9 +39003,9 @@
       <w:sz w:val="18"/>
     </w:rPr>
   </w:style>
-  <w:style w:type="character" w:styleId="830">
+  <w:style w:type="character" w:styleId="832">
     <w:name w:val="Footnote Text Char"/>
-    <w:link w:val="829"/>
+    <w:link w:val="831"/>
     <w:uiPriority w:val="99"/>
     <w:pPr>
       <w:pBdr/>
@@ -38798,9 +39016,9 @@
       <w:sz w:val="18"/>
     </w:rPr>
   </w:style>
-  <w:style w:type="character" w:styleId="831">
+  <w:style w:type="character" w:styleId="833">
     <w:name w:val="footnote reference"/>
-    <w:basedOn w:val="847"/>
+    <w:basedOn w:val="849"/>
     <w:uiPriority w:val="99"/>
     <w:unhideWhenUsed/>
     <w:pPr>
@@ -38812,10 +39030,10 @@
       <w:vertAlign w:val="superscript"/>
     </w:rPr>
   </w:style>
-  <w:style w:type="paragraph" w:styleId="832">
+  <w:style w:type="paragraph" w:styleId="834">
     <w:name w:val="endnote text"/>
-    <w:basedOn w:val="846"/>
-    <w:link w:val="833"/>
+    <w:basedOn w:val="848"/>
+    <w:link w:val="835"/>
     <w:uiPriority w:val="99"/>
     <w:semiHidden/>
     <w:unhideWhenUsed/>
@@ -38828,9 +39046,9 @@
       <w:sz w:val="20"/>
     </w:rPr>
   </w:style>
-  <w:style w:type="character" w:styleId="833">
+  <w:style w:type="character" w:styleId="835">
     <w:name w:val="Endnote Text Char"/>
-    <w:link w:val="832"/>
+    <w:link w:val="834"/>
     <w:uiPriority w:val="99"/>
     <w:pPr>
       <w:pBdr/>
@@ -38841,9 +39059,9 @@
       <w:sz w:val="20"/>
     </w:rPr>
   </w:style>
-  <w:style w:type="character" w:styleId="834">
+  <w:style w:type="character" w:styleId="836">
     <w:name w:val="endnote reference"/>
-    <w:basedOn w:val="847"/>
+    <w:basedOn w:val="849"/>
     <w:uiPriority w:val="99"/>
     <w:semiHidden/>
     <w:unhideWhenUsed/>
@@ -38856,10 +39074,10 @@
       <w:vertAlign w:val="superscript"/>
     </w:rPr>
   </w:style>
-  <w:style w:type="paragraph" w:styleId="835">
+  <w:style w:type="paragraph" w:styleId="837">
     <w:name w:val="toc 1"/>
-    <w:basedOn w:val="846"/>
-    <w:next w:val="846"/>
+    <w:basedOn w:val="848"/>
+    <w:next w:val="848"/>
     <w:uiPriority w:val="39"/>
     <w:unhideWhenUsed/>
     <w:pPr>
@@ -38868,10 +39086,10 @@
       <w:ind w:right="0" w:firstLine="0" w:left="0"/>
     </w:pPr>
   </w:style>
-  <w:style w:type="paragraph" w:styleId="836">
+  <w:style w:type="paragraph" w:styleId="838">
     <w:name w:val="toc 2"/>
-    <w:basedOn w:val="846"/>
-    <w:next w:val="846"/>
+    <w:basedOn w:val="848"/>
+    <w:next w:val="848"/>
     <w:uiPriority w:val="39"/>
     <w:unhideWhenUsed/>
     <w:pPr>
@@ -38880,10 +39098,10 @@
       <w:ind w:right="0" w:firstLine="0" w:left="283"/>
     </w:pPr>
   </w:style>
-  <w:style w:type="paragraph" w:styleId="837">
+  <w:style w:type="paragraph" w:styleId="839">
     <w:name w:val="toc 3"/>
-    <w:basedOn w:val="846"/>
-    <w:next w:val="846"/>
+    <w:basedOn w:val="848"/>
+    <w:next w:val="848"/>
     <w:uiPriority w:val="39"/>
     <w:unhideWhenUsed/>
     <w:pPr>
@@ -38892,10 +39110,10 @@
       <w:ind w:right="0" w:firstLine="0" w:left="567"/>
     </w:pPr>
   </w:style>
-  <w:style w:type="paragraph" w:styleId="838">
+  <w:style w:type="paragraph" w:styleId="840">
     <w:name w:val="toc 4"/>
-    <w:basedOn w:val="846"/>
-    <w:next w:val="846"/>
+    <w:basedOn w:val="848"/>
+    <w:next w:val="848"/>
     <w:uiPriority w:val="39"/>
     <w:unhideWhenUsed/>
     <w:pPr>
@@ -38904,10 +39122,10 @@
       <w:ind w:right="0" w:firstLine="0" w:left="850"/>
     </w:pPr>
   </w:style>
-  <w:style w:type="paragraph" w:styleId="839">
+  <w:style w:type="paragraph" w:styleId="841">
     <w:name w:val="toc 5"/>
-    <w:basedOn w:val="846"/>
-    <w:next w:val="846"/>
+    <w:basedOn w:val="848"/>
+    <w:next w:val="848"/>
     <w:uiPriority w:val="39"/>
     <w:unhideWhenUsed/>
     <w:pPr>
@@ -38916,10 +39134,10 @@
       <w:ind w:right="0" w:firstLine="0" w:left="1134"/>
     </w:pPr>
   </w:style>
-  <w:style w:type="paragraph" w:styleId="840">
+  <w:style w:type="paragraph" w:styleId="842">
     <w:name w:val="toc 6"/>
-    <w:basedOn w:val="846"/>
-    <w:next w:val="846"/>
+    <w:basedOn w:val="848"/>
+    <w:next w:val="848"/>
     <w:uiPriority w:val="39"/>
     <w:unhideWhenUsed/>
     <w:pPr>
@@ -38928,10 +39146,10 @@
       <w:ind w:right="0" w:firstLine="0" w:left="1417"/>
     </w:pPr>
   </w:style>
-  <w:style w:type="paragraph" w:styleId="841">
+  <w:style w:type="paragraph" w:styleId="843">
     <w:name w:val="toc 7"/>
-    <w:basedOn w:val="846"/>
-    <w:next w:val="846"/>
+    <w:basedOn w:val="848"/>
+    <w:next w:val="848"/>
     <w:uiPriority w:val="39"/>
     <w:unhideWhenUsed/>
     <w:pPr>
@@ -38940,10 +39158,10 @@
       <w:ind w:right="0" w:firstLine="0" w:left="1701"/>
     </w:pPr>
   </w:style>
-  <w:style w:type="paragraph" w:styleId="842">
+  <w:style w:type="paragraph" w:styleId="844">
     <w:name w:val="toc 8"/>
-    <w:basedOn w:val="846"/>
-    <w:next w:val="846"/>
+    <w:basedOn w:val="848"/>
+    <w:next w:val="848"/>
     <w:uiPriority w:val="39"/>
     <w:unhideWhenUsed/>
     <w:pPr>
@@ -38952,10 +39170,10 @@
       <w:ind w:right="0" w:firstLine="0" w:left="1984"/>
     </w:pPr>
   </w:style>
-  <w:style w:type="paragraph" w:styleId="843">
+  <w:style w:type="paragraph" w:styleId="845">
     <w:name w:val="toc 9"/>
-    <w:basedOn w:val="846"/>
-    <w:next w:val="846"/>
+    <w:basedOn w:val="848"/>
+    <w:next w:val="848"/>
     <w:uiPriority w:val="39"/>
     <w:unhideWhenUsed/>
     <w:pPr>
@@ -38964,7 +39182,7 @@
       <w:ind w:right="0" w:firstLine="0" w:left="2268"/>
     </w:pPr>
   </w:style>
-  <w:style w:type="paragraph" w:styleId="844">
+  <w:style w:type="paragraph" w:styleId="846">
     <w:name w:val="TOC Heading"/>
     <w:uiPriority w:val="39"/>
     <w:unhideWhenUsed/>
@@ -38974,10 +39192,10 @@
       <w:ind/>
     </w:pPr>
   </w:style>
-  <w:style w:type="paragraph" w:styleId="845">
+  <w:style w:type="paragraph" w:styleId="847">
     <w:name w:val="table of figures"/>
-    <w:basedOn w:val="846"/>
-    <w:next w:val="846"/>
+    <w:basedOn w:val="848"/>
+    <w:next w:val="848"/>
     <w:uiPriority w:val="99"/>
     <w:unhideWhenUsed/>
     <w:pPr>
@@ -38986,7 +39204,7 @@
       <w:ind/>
     </w:pPr>
   </w:style>
-  <w:style w:type="paragraph" w:styleId="846" w:default="1">
+  <w:style w:type="paragraph" w:styleId="848" w:default="1">
     <w:name w:val="Normal"/>
     <w:qFormat/>
     <w:pPr>
@@ -38995,7 +39213,7 @@
       <w:ind/>
     </w:pPr>
   </w:style>
-  <w:style w:type="character" w:styleId="847" w:default="1">
+  <w:style w:type="character" w:styleId="849" w:default="1">
     <w:name w:val="Default Paragraph Font"/>
     <w:uiPriority w:val="1"/>
     <w:semiHidden/>
@@ -39006,7 +39224,7 @@
       <w:ind/>
     </w:pPr>
   </w:style>
-  <w:style w:type="table" w:styleId="848" w:default="1">
+  <w:style w:type="table" w:styleId="850" w:default="1">
     <w:name w:val="Normal Table"/>
     <w:uiPriority w:val="99"/>
     <w:semiHidden/>
@@ -39199,7 +39417,7 @@
       </w:tcPr>
     </w:tblStylePr>
   </w:style>
-  <w:style w:type="numbering" w:styleId="849" w:default="1">
+  <w:style w:type="numbering" w:styleId="851" w:default="1">
     <w:name w:val="No List"/>
     <w:uiPriority w:val="99"/>
     <w:semiHidden/>
@@ -39210,9 +39428,9 @@
       <w:ind/>
     </w:pPr>
   </w:style>
-  <w:style w:type="table" w:styleId="850">
+  <w:style w:type="table" w:styleId="852">
     <w:name w:val="Table Grid"/>
-    <w:basedOn w:val="848"/>
+    <w:basedOn w:val="850"/>
     <w:uiPriority w:val="39"/>
     <w:pPr>
       <w:pBdr/>
@@ -39405,9 +39623,9 @@
       </w:tcPr>
     </w:tblStylePr>
   </w:style>
-  <w:style w:type="paragraph" w:styleId="851">
+  <w:style w:type="paragraph" w:styleId="853">
     <w:name w:val="List Paragraph"/>
-    <w:basedOn w:val="846"/>
+    <w:basedOn w:val="848"/>
     <w:uiPriority w:val="34"/>
     <w:qFormat/>
     <w:pPr>
@@ -39417,9 +39635,9 @@
       <w:contextualSpacing w:val="true"/>
     </w:pPr>
   </w:style>
-  <w:style w:type="character" w:styleId="852">
+  <w:style w:type="character" w:styleId="854">
     <w:name w:val="Placeholder Text"/>
-    <w:basedOn w:val="847"/>
+    <w:basedOn w:val="849"/>
     <w:uiPriority w:val="99"/>
     <w:semiHidden/>
     <w:pPr>

</xml_diff>